<commit_message>
bug fixed, multiple statements  inside added, grammar change
</commit_message>
<xml_diff>
--- a/Ministerstvo_obrazovania_Respubliki_Belarus.docx
+++ b/Ministerstvo_obrazovania_Respubliki_Belarus.docx
@@ -472,7 +472,24 @@
           <w:szCs w:val="28"/>
         </w:rPr>
         <w:tab/>
-        <w:t>Шелег Н.В</w:t>
+      </w:r>
+      <w:proofErr w:type="spellStart"/>
+      <w:r>
+        <w:rPr>
+          <w:rFonts w:ascii="Times New Roman" w:hAnsi="Times New Roman" w:cs="Times New Roman"/>
+          <w:sz w:val="28"/>
+          <w:szCs w:val="28"/>
+        </w:rPr>
+        <w:t>Шелег</w:t>
+      </w:r>
+      <w:proofErr w:type="spellEnd"/>
+      <w:r>
+        <w:rPr>
+          <w:rFonts w:ascii="Times New Roman" w:hAnsi="Times New Roman" w:cs="Times New Roman"/>
+          <w:sz w:val="28"/>
+          <w:szCs w:val="28"/>
+        </w:rPr>
+        <w:t xml:space="preserve"> Н.В</w:t>
       </w:r>
       <w:r>
         <w:rPr>
@@ -1068,7 +1085,43 @@
           <w:sz w:val="28"/>
           <w:szCs w:val="28"/>
         </w:rPr>
-        <w:t>Если грамматика является не левофакторизованной, то левофакторизовать.</w:t>
+        <w:t xml:space="preserve">Если грамматика является не </w:t>
+      </w:r>
+      <w:proofErr w:type="spellStart"/>
+      <w:r>
+        <w:rPr>
+          <w:rFonts w:ascii="Times New Roman" w:hAnsi="Times New Roman" w:cs="Times New Roman"/>
+          <w:sz w:val="28"/>
+          <w:szCs w:val="28"/>
+        </w:rPr>
+        <w:t>левофакторизованной</w:t>
+      </w:r>
+      <w:proofErr w:type="spellEnd"/>
+      <w:r>
+        <w:rPr>
+          <w:rFonts w:ascii="Times New Roman" w:hAnsi="Times New Roman" w:cs="Times New Roman"/>
+          <w:sz w:val="28"/>
+          <w:szCs w:val="28"/>
+        </w:rPr>
+        <w:t xml:space="preserve">, то </w:t>
+      </w:r>
+      <w:proofErr w:type="spellStart"/>
+      <w:r>
+        <w:rPr>
+          <w:rFonts w:ascii="Times New Roman" w:hAnsi="Times New Roman" w:cs="Times New Roman"/>
+          <w:sz w:val="28"/>
+          <w:szCs w:val="28"/>
+        </w:rPr>
+        <w:t>левофакторизовать</w:t>
+      </w:r>
+      <w:proofErr w:type="spellEnd"/>
+      <w:r>
+        <w:rPr>
+          <w:rFonts w:ascii="Times New Roman" w:hAnsi="Times New Roman" w:cs="Times New Roman"/>
+          <w:sz w:val="28"/>
+          <w:szCs w:val="28"/>
+        </w:rPr>
+        <w:t>.</w:t>
       </w:r>
     </w:p>
     <w:p>
@@ -1119,23 +1172,35 @@
           <w:b/>
           <w:sz w:val="28"/>
           <w:szCs w:val="28"/>
-        </w:rPr>
-      </w:pPr>
-      <w:r>
-        <w:rPr>
-          <w:rFonts w:ascii="Times New Roman" w:hAnsi="Times New Roman" w:cs="Times New Roman"/>
-          <w:b/>
-          <w:sz w:val="28"/>
-          <w:szCs w:val="28"/>
-        </w:rPr>
-        <w:t xml:space="preserve">Вариант </w:t>
-      </w:r>
-      <w:r>
-        <w:rPr>
-          <w:rFonts w:ascii="Times New Roman" w:hAnsi="Times New Roman" w:cs="Times New Roman"/>
-          <w:b/>
-          <w:sz w:val="28"/>
-          <w:szCs w:val="28"/>
+          <w:lang w:val="en-US"/>
+        </w:rPr>
+      </w:pPr>
+      <w:r>
+        <w:rPr>
+          <w:rFonts w:ascii="Times New Roman" w:hAnsi="Times New Roman" w:cs="Times New Roman"/>
+          <w:b/>
+          <w:sz w:val="28"/>
+          <w:szCs w:val="28"/>
+        </w:rPr>
+        <w:t>Вариант</w:t>
+      </w:r>
+      <w:r>
+        <w:rPr>
+          <w:rFonts w:ascii="Times New Roman" w:hAnsi="Times New Roman" w:cs="Times New Roman"/>
+          <w:b/>
+          <w:sz w:val="28"/>
+          <w:szCs w:val="28"/>
+          <w:lang w:val="en-US"/>
+        </w:rPr>
+        <w:t xml:space="preserve"> </w:t>
+      </w:r>
+      <w:r>
+        <w:rPr>
+          <w:rFonts w:ascii="Times New Roman" w:hAnsi="Times New Roman" w:cs="Times New Roman"/>
+          <w:b/>
+          <w:sz w:val="28"/>
+          <w:szCs w:val="28"/>
+          <w:lang w:val="en-US"/>
         </w:rPr>
         <w:t>26</w:t>
       </w:r>
@@ -1150,6 +1215,7 @@
           <w:b/>
           <w:sz w:val="28"/>
           <w:szCs w:val="28"/>
+          <w:lang w:val="en-US"/>
         </w:rPr>
       </w:pPr>
     </w:p>
@@ -1171,7 +1237,51 @@
           <w:szCs w:val="28"/>
           <w:lang w:val="en-US"/>
         </w:rPr>
-        <w:t>&lt;S&gt; ::= ‘if’ [ &lt;E&gt; ] ( ‘i’ ‘:’ ‘then’ &lt;O&gt; )…</w:t>
+        <w:t>&lt;S</w:t>
+      </w:r>
+      <w:proofErr w:type="gramStart"/>
+      <w:r>
+        <w:rPr>
+          <w:rFonts w:ascii="&amp;quot" w:hAnsi="&amp;quot"/>
+          <w:color w:val="000000"/>
+          <w:sz w:val="28"/>
+          <w:szCs w:val="28"/>
+          <w:lang w:val="en-US"/>
+        </w:rPr>
+        <w:t>&gt; ::=</w:t>
+      </w:r>
+      <w:proofErr w:type="gramEnd"/>
+      <w:r>
+        <w:rPr>
+          <w:rFonts w:ascii="&amp;quot" w:hAnsi="&amp;quot"/>
+          <w:color w:val="000000"/>
+          <w:sz w:val="28"/>
+          <w:szCs w:val="28"/>
+          <w:lang w:val="en-US"/>
+        </w:rPr>
+        <w:t xml:space="preserve"> ‘if’ [ &lt;E&gt; ] ( ‘</w:t>
+      </w:r>
+      <w:proofErr w:type="spellStart"/>
+      <w:r>
+        <w:rPr>
+          <w:rFonts w:ascii="&amp;quot" w:hAnsi="&amp;quot"/>
+          <w:color w:val="000000"/>
+          <w:sz w:val="28"/>
+          <w:szCs w:val="28"/>
+          <w:lang w:val="en-US"/>
+        </w:rPr>
+        <w:t>i</w:t>
+      </w:r>
+      <w:proofErr w:type="spellEnd"/>
+      <w:r>
+        <w:rPr>
+          <w:rFonts w:ascii="&amp;quot" w:hAnsi="&amp;quot"/>
+          <w:color w:val="000000"/>
+          <w:sz w:val="28"/>
+          <w:szCs w:val="28"/>
+          <w:lang w:val="en-US"/>
+        </w:rPr>
+        <w:t>’ ‘:’ ‘then’ &lt;O&gt; )…</w:t>
       </w:r>
     </w:p>
     <w:p>
@@ -1192,7 +1302,73 @@
           <w:szCs w:val="28"/>
           <w:lang w:val="en-US"/>
         </w:rPr>
-        <w:t>&lt;E&gt; ::= ‘i’ | ‘i’ ‘&lt;&gt;’ &lt;E&gt;</w:t>
+        <w:t>&lt;E</w:t>
+      </w:r>
+      <w:proofErr w:type="gramStart"/>
+      <w:r>
+        <w:rPr>
+          <w:rFonts w:ascii="&amp;quot" w:hAnsi="&amp;quot"/>
+          <w:color w:val="000000"/>
+          <w:sz w:val="28"/>
+          <w:szCs w:val="28"/>
+          <w:lang w:val="en-US"/>
+        </w:rPr>
+        <w:t>&gt; ::=</w:t>
+      </w:r>
+      <w:proofErr w:type="gramEnd"/>
+      <w:r>
+        <w:rPr>
+          <w:rFonts w:ascii="&amp;quot" w:hAnsi="&amp;quot"/>
+          <w:color w:val="000000"/>
+          <w:sz w:val="28"/>
+          <w:szCs w:val="28"/>
+          <w:lang w:val="en-US"/>
+        </w:rPr>
+        <w:t xml:space="preserve"> ‘</w:t>
+      </w:r>
+      <w:proofErr w:type="spellStart"/>
+      <w:r>
+        <w:rPr>
+          <w:rFonts w:ascii="&amp;quot" w:hAnsi="&amp;quot"/>
+          <w:color w:val="000000"/>
+          <w:sz w:val="28"/>
+          <w:szCs w:val="28"/>
+          <w:lang w:val="en-US"/>
+        </w:rPr>
+        <w:t>i</w:t>
+      </w:r>
+      <w:proofErr w:type="spellEnd"/>
+      <w:r>
+        <w:rPr>
+          <w:rFonts w:ascii="&amp;quot" w:hAnsi="&amp;quot"/>
+          <w:color w:val="000000"/>
+          <w:sz w:val="28"/>
+          <w:szCs w:val="28"/>
+          <w:lang w:val="en-US"/>
+        </w:rPr>
+        <w:t>’ | ‘</w:t>
+      </w:r>
+      <w:proofErr w:type="spellStart"/>
+      <w:r>
+        <w:rPr>
+          <w:rFonts w:ascii="&amp;quot" w:hAnsi="&amp;quot"/>
+          <w:color w:val="000000"/>
+          <w:sz w:val="28"/>
+          <w:szCs w:val="28"/>
+          <w:lang w:val="en-US"/>
+        </w:rPr>
+        <w:t>i</w:t>
+      </w:r>
+      <w:proofErr w:type="spellEnd"/>
+      <w:r>
+        <w:rPr>
+          <w:rFonts w:ascii="&amp;quot" w:hAnsi="&amp;quot"/>
+          <w:color w:val="000000"/>
+          <w:sz w:val="28"/>
+          <w:szCs w:val="28"/>
+          <w:lang w:val="en-US"/>
+        </w:rPr>
+        <w:t>’ ‘&lt;&gt;’ &lt;E&gt;</w:t>
       </w:r>
     </w:p>
     <w:p>
@@ -1216,7 +1392,29 @@
           <w:szCs w:val="28"/>
           <w:lang w:val="en-US"/>
         </w:rPr>
-        <w:t>&lt;O&gt; ::= ‘o’ &lt;O&gt; | &lt;S&gt; | ‘o’</w:t>
+        <w:t>&lt;O</w:t>
+      </w:r>
+      <w:proofErr w:type="gramStart"/>
+      <w:r>
+        <w:rPr>
+          <w:rFonts w:ascii="&amp;quot" w:hAnsi="&amp;quot"/>
+          <w:color w:val="000000"/>
+          <w:sz w:val="28"/>
+          <w:szCs w:val="28"/>
+          <w:lang w:val="en-US"/>
+        </w:rPr>
+        <w:t>&gt; ::=</w:t>
+      </w:r>
+      <w:proofErr w:type="gramEnd"/>
+      <w:r>
+        <w:rPr>
+          <w:rFonts w:ascii="&amp;quot" w:hAnsi="&amp;quot"/>
+          <w:color w:val="000000"/>
+          <w:sz w:val="28"/>
+          <w:szCs w:val="28"/>
+          <w:lang w:val="en-US"/>
+        </w:rPr>
+        <w:t xml:space="preserve"> ‘o’ &lt;O&gt; | &lt;S&gt; | ‘o’</w:t>
       </w:r>
     </w:p>
     <w:p>
@@ -1406,63 +1604,202 @@
           <w:rFonts w:ascii="Times New Roman" w:hAnsi="Times New Roman"/>
           <w:sz w:val="32"/>
           <w:szCs w:val="32"/>
-          <w:lang w:val="ru-RU"/>
         </w:rPr>
         <w:t xml:space="preserve"> -&gt;</w:t>
       </w:r>
       <w:r>
+        <w:rPr>
+          <w:rFonts w:ascii="Times New Roman" w:hAnsi="Times New Roman"/>
+          <w:sz w:val="32"/>
+          <w:szCs w:val="32"/>
+        </w:rPr>
+        <w:tab/>
+      </w:r>
+      <w:r>
+        <w:rPr>
+          <w:rFonts w:ascii="Times New Roman" w:hAnsi="Times New Roman"/>
+          <w:sz w:val="32"/>
+          <w:szCs w:val="32"/>
+        </w:rPr>
+        <w:t>ε</w:t>
+      </w:r>
+    </w:p>
+    <w:p>
+      <w:pPr>
+        <w:rPr>
+          <w:rFonts w:ascii="Times New Roman" w:hAnsi="Times New Roman" w:cs="Times New Roman"/>
+          <w:sz w:val="32"/>
+          <w:szCs w:val="32"/>
+          <w:lang w:val="en-US"/>
+        </w:rPr>
+      </w:pPr>
+    </w:p>
+    <w:p>
+      <w:pPr>
+        <w:pStyle w:val="a3"/>
+        <w:jc w:val="left"/>
+        <w:rPr>
+          <w:rFonts w:ascii="Times New Roman" w:hAnsi="Times New Roman"/>
+          <w:sz w:val="32"/>
+          <w:szCs w:val="32"/>
+        </w:rPr>
+      </w:pPr>
+      <w:r>
+        <w:rPr>
+          <w:rFonts w:ascii="Times New Roman" w:hAnsi="Times New Roman"/>
+          <w:sz w:val="32"/>
+          <w:szCs w:val="32"/>
+        </w:rPr>
+        <w:t xml:space="preserve">O-&gt; o </w:t>
+      </w:r>
+      <w:r>
+        <w:rPr>
+          <w:rFonts w:ascii="Times New Roman" w:hAnsi="Times New Roman"/>
+          <w:sz w:val="32"/>
+          <w:szCs w:val="32"/>
+        </w:rPr>
+        <w:t>D</w:t>
+      </w:r>
+    </w:p>
+    <w:p>
+      <w:pPr>
+        <w:rPr>
+          <w:rFonts w:ascii="Times New Roman" w:hAnsi="Times New Roman" w:cs="Times New Roman"/>
+          <w:sz w:val="32"/>
+          <w:szCs w:val="32"/>
+          <w:lang w:val="en-US"/>
+        </w:rPr>
+      </w:pPr>
+      <w:r>
+        <w:rPr>
+          <w:rFonts w:ascii="Times New Roman" w:hAnsi="Times New Roman" w:cs="Times New Roman"/>
+          <w:sz w:val="32"/>
+          <w:szCs w:val="32"/>
+          <w:lang w:val="en-US"/>
+        </w:rPr>
+        <w:t>D-&gt;O</w:t>
+      </w:r>
+    </w:p>
+    <w:p>
+      <w:pPr>
+        <w:rPr>
+          <w:rFonts w:ascii="Times New Roman" w:hAnsi="Times New Roman" w:cs="Times New Roman"/>
+          <w:sz w:val="32"/>
+          <w:szCs w:val="32"/>
+          <w:vertAlign w:val="subscript"/>
+          <w:lang w:val="en-US"/>
+        </w:rPr>
+      </w:pPr>
+      <w:r>
+        <w:rPr>
+          <w:rFonts w:ascii="Times New Roman" w:hAnsi="Times New Roman" w:cs="Times New Roman"/>
+          <w:sz w:val="32"/>
+          <w:szCs w:val="32"/>
+          <w:lang w:val="en-US"/>
+        </w:rPr>
+        <w:t>D-&gt;</w:t>
+      </w:r>
+      <w:r>
+        <w:rPr>
+          <w:rFonts w:ascii="Times New Roman" w:hAnsi="Times New Roman" w:cs="Times New Roman"/>
+          <w:sz w:val="32"/>
+          <w:szCs w:val="32"/>
+          <w:lang w:val="en-US"/>
+        </w:rPr>
+        <w:t xml:space="preserve"> </w:t>
+      </w:r>
+      <w:r>
+        <w:rPr>
+          <w:rFonts w:ascii="Times New Roman" w:hAnsi="Times New Roman" w:cs="Times New Roman"/>
+          <w:sz w:val="32"/>
+          <w:szCs w:val="32"/>
+        </w:rPr>
+        <w:t>ε</w:t>
+      </w:r>
+    </w:p>
+    <w:p>
+      <w:pPr>
+        <w:pStyle w:val="a3"/>
+        <w:jc w:val="left"/>
+        <w:rPr>
+          <w:rFonts w:ascii="Times New Roman" w:hAnsi="Times New Roman"/>
+          <w:sz w:val="32"/>
+          <w:szCs w:val="32"/>
+        </w:rPr>
+      </w:pPr>
+      <w:r>
+        <w:rPr>
+          <w:rFonts w:ascii="Times New Roman" w:hAnsi="Times New Roman"/>
+          <w:sz w:val="32"/>
+          <w:szCs w:val="32"/>
+        </w:rPr>
+        <w:t>O-&gt; S</w:t>
+      </w:r>
+    </w:p>
+    <w:p>
+      <w:pPr>
+        <w:rPr>
+          <w:rFonts w:ascii="Times New Roman" w:hAnsi="Times New Roman" w:cs="Times New Roman"/>
+          <w:sz w:val="32"/>
+          <w:szCs w:val="32"/>
+          <w:lang w:val="en-US"/>
+        </w:rPr>
+      </w:pPr>
+    </w:p>
+    <w:p>
+      <w:pPr>
+        <w:pStyle w:val="a3"/>
+        <w:jc w:val="left"/>
         <w:rPr>
           <w:rFonts w:ascii="Times New Roman" w:hAnsi="Times New Roman"/>
           <w:sz w:val="32"/>
           <w:szCs w:val="32"/>
           <w:lang w:val="ru-RU"/>
         </w:rPr>
-        <w:tab/>
-      </w:r>
+      </w:pPr>
       <w:r>
         <w:rPr>
           <w:rFonts w:ascii="Times New Roman" w:hAnsi="Times New Roman"/>
           <w:sz w:val="32"/>
           <w:szCs w:val="32"/>
         </w:rPr>
-        <w:t>ε</w:t>
-      </w:r>
-    </w:p>
-    <w:p>
-      <w:pPr>
-        <w:rPr>
-          <w:rFonts w:ascii="Times New Roman" w:hAnsi="Times New Roman" w:cs="Times New Roman"/>
+        <w:t>E</w:t>
+      </w:r>
+      <w:r>
+        <w:rPr>
+          <w:rFonts w:ascii="Times New Roman" w:hAnsi="Times New Roman"/>
           <w:sz w:val="32"/>
           <w:szCs w:val="32"/>
-          <w:lang w:val="en-US"/>
-        </w:rPr>
-      </w:pPr>
-    </w:p>
-    <w:p>
-      <w:pPr>
-        <w:pStyle w:val="a3"/>
-        <w:jc w:val="left"/>
+          <w:lang w:val="ru-RU"/>
+        </w:rPr>
+        <w:t xml:space="preserve">-&gt; </w:t>
+      </w:r>
+      <w:proofErr w:type="spellStart"/>
+      <w:r>
         <w:rPr>
           <w:rFonts w:ascii="Times New Roman" w:hAnsi="Times New Roman"/>
           <w:sz w:val="32"/>
           <w:szCs w:val="32"/>
         </w:rPr>
-      </w:pPr>
+        <w:t>i</w:t>
+      </w:r>
       <w:r>
         <w:rPr>
           <w:rFonts w:ascii="Times New Roman" w:hAnsi="Times New Roman"/>
           <w:sz w:val="32"/>
           <w:szCs w:val="32"/>
         </w:rPr>
-        <w:t xml:space="preserve">O-&gt; o </w:t>
-      </w:r>
+        <w:t>C</w:t>
+      </w:r>
+      <w:proofErr w:type="spellEnd"/>
       <w:r>
         <w:rPr>
           <w:rFonts w:ascii="Times New Roman" w:hAnsi="Times New Roman"/>
           <w:sz w:val="32"/>
           <w:szCs w:val="32"/>
-        </w:rPr>
-        <w:t>D</w:t>
+          <w:lang w:val="ru-RU"/>
+        </w:rPr>
+        <w:t xml:space="preserve"> </w:t>
       </w:r>
     </w:p>
     <w:p>
@@ -1471,7 +1808,6 @@
           <w:rFonts w:ascii="Times New Roman" w:hAnsi="Times New Roman" w:cs="Times New Roman"/>
           <w:sz w:val="32"/>
           <w:szCs w:val="32"/>
-          <w:lang w:val="en-US"/>
         </w:rPr>
       </w:pPr>
       <w:r>
@@ -1479,21 +1815,17 @@
           <w:rFonts w:ascii="Times New Roman" w:hAnsi="Times New Roman" w:cs="Times New Roman"/>
           <w:sz w:val="32"/>
           <w:szCs w:val="32"/>
-          <w:lang w:val="en-US"/>
-        </w:rPr>
-        <w:t>D-&gt;O</w:t>
-      </w:r>
-    </w:p>
-    <w:p>
-      <w:pPr>
+        </w:rPr>
+        <w:t>С</w:t>
+      </w:r>
+      <w:r>
         <w:rPr>
           <w:rFonts w:ascii="Times New Roman" w:hAnsi="Times New Roman" w:cs="Times New Roman"/>
           <w:sz w:val="32"/>
           <w:szCs w:val="32"/>
-          <w:vertAlign w:val="subscript"/>
-          <w:lang w:val="en-US"/>
-        </w:rPr>
-      </w:pPr>
+        </w:rPr>
+        <w:t>-&gt; &lt;&gt;</w:t>
+      </w:r>
       <w:r>
         <w:rPr>
           <w:rFonts w:ascii="Times New Roman" w:hAnsi="Times New Roman" w:cs="Times New Roman"/>
@@ -1501,133 +1833,33 @@
           <w:szCs w:val="32"/>
           <w:lang w:val="en-US"/>
         </w:rPr>
-        <w:t>D-&gt;</w:t>
-      </w:r>
-      <w:r>
+        <w:t>EC</w:t>
+      </w:r>
+    </w:p>
+    <w:p>
+      <w:pPr>
         <w:rPr>
           <w:rFonts w:ascii="Times New Roman" w:hAnsi="Times New Roman" w:cs="Times New Roman"/>
           <w:sz w:val="32"/>
           <w:szCs w:val="32"/>
         </w:rPr>
-        <w:t xml:space="preserve"> ε</w:t>
-      </w:r>
-    </w:p>
-    <w:p>
-      <w:pPr>
-        <w:pStyle w:val="a3"/>
-        <w:jc w:val="left"/>
-        <w:rPr>
-          <w:rFonts w:ascii="Times New Roman" w:hAnsi="Times New Roman"/>
+      </w:pPr>
+      <w:r>
+        <w:rPr>
+          <w:rFonts w:ascii="Times New Roman" w:hAnsi="Times New Roman" w:cs="Times New Roman"/>
           <w:sz w:val="32"/>
           <w:szCs w:val="32"/>
-        </w:rPr>
-      </w:pPr>
-      <w:r>
-        <w:rPr>
-          <w:rFonts w:ascii="Times New Roman" w:hAnsi="Times New Roman"/>
+          <w:lang w:val="en-US"/>
+        </w:rPr>
+        <w:t>C</w:t>
+      </w:r>
+      <w:r>
+        <w:rPr>
+          <w:rFonts w:ascii="Times New Roman" w:hAnsi="Times New Roman" w:cs="Times New Roman"/>
           <w:sz w:val="32"/>
           <w:szCs w:val="32"/>
         </w:rPr>
-        <w:t>O-&gt; S</w:t>
-      </w:r>
-    </w:p>
-    <w:p>
-      <w:pPr>
-        <w:rPr>
-          <w:rFonts w:ascii="Times New Roman" w:hAnsi="Times New Roman" w:cs="Times New Roman"/>
-          <w:sz w:val="32"/>
-          <w:szCs w:val="32"/>
-          <w:lang w:val="en-US"/>
-        </w:rPr>
-      </w:pPr>
-    </w:p>
-    <w:p>
-      <w:pPr>
-        <w:pStyle w:val="a3"/>
-        <w:jc w:val="left"/>
-        <w:rPr>
-          <w:rFonts w:ascii="Times New Roman" w:hAnsi="Times New Roman"/>
-          <w:sz w:val="32"/>
-          <w:szCs w:val="32"/>
-        </w:rPr>
-      </w:pPr>
-      <w:r>
-        <w:rPr>
-          <w:rFonts w:ascii="Times New Roman" w:hAnsi="Times New Roman"/>
-          <w:sz w:val="32"/>
-          <w:szCs w:val="32"/>
-        </w:rPr>
-        <w:t xml:space="preserve">E-&gt; </w:t>
-      </w:r>
-      <w:r>
-        <w:rPr>
-          <w:rFonts w:ascii="Times New Roman" w:hAnsi="Times New Roman"/>
-          <w:sz w:val="32"/>
-          <w:szCs w:val="32"/>
-        </w:rPr>
-        <w:t>i</w:t>
-      </w:r>
-      <w:r>
-        <w:rPr>
-          <w:rFonts w:ascii="Times New Roman" w:hAnsi="Times New Roman"/>
-          <w:sz w:val="32"/>
-          <w:szCs w:val="32"/>
-        </w:rPr>
-        <w:t>C</w:t>
-      </w:r>
-      <w:r>
-        <w:rPr>
-          <w:rFonts w:ascii="Times New Roman" w:hAnsi="Times New Roman"/>
-          <w:sz w:val="32"/>
-          <w:szCs w:val="32"/>
-        </w:rPr>
-        <w:t xml:space="preserve"> </w:t>
-      </w:r>
-    </w:p>
-    <w:p>
-      <w:pPr>
-        <w:rPr>
-          <w:rFonts w:ascii="Times New Roman" w:hAnsi="Times New Roman" w:cs="Times New Roman"/>
-          <w:sz w:val="32"/>
-          <w:szCs w:val="32"/>
-          <w:lang w:val="en-US"/>
-        </w:rPr>
-      </w:pPr>
-      <w:r>
-        <w:rPr>
-          <w:rFonts w:ascii="Times New Roman" w:hAnsi="Times New Roman" w:cs="Times New Roman"/>
-          <w:sz w:val="32"/>
-          <w:szCs w:val="32"/>
-        </w:rPr>
-        <w:t>С</w:t>
-      </w:r>
-      <w:r>
-        <w:rPr>
-          <w:rFonts w:ascii="Times New Roman" w:hAnsi="Times New Roman" w:cs="Times New Roman"/>
-          <w:sz w:val="32"/>
-          <w:szCs w:val="32"/>
-          <w:lang w:val="en-US"/>
-        </w:rPr>
-        <w:t>-&gt; &lt;&gt;EC</w:t>
-      </w:r>
-    </w:p>
-    <w:p>
-      <w:pPr>
-        <w:rPr>
-          <w:rFonts w:ascii="Times New Roman" w:hAnsi="Times New Roman" w:cs="Times New Roman"/>
-          <w:sz w:val="32"/>
-          <w:szCs w:val="32"/>
-          <w:lang w:val="en-US"/>
-        </w:rPr>
-      </w:pPr>
-      <w:r>
-        <w:rPr>
-          <w:rFonts w:ascii="Times New Roman" w:hAnsi="Times New Roman" w:cs="Times New Roman"/>
-          <w:sz w:val="32"/>
-          <w:szCs w:val="32"/>
-          <w:lang w:val="en-US"/>
-        </w:rPr>
-        <w:t>C-&gt;</w:t>
+        <w:t>-&gt;</w:t>
       </w:r>
       <w:r>
         <w:rPr>
@@ -1673,7 +1905,43 @@
           <w:sz w:val="28"/>
           <w:szCs w:val="28"/>
         </w:rPr>
-        <w:t>, потому что символы левой части – нетерминалы, а символы правой части – терминалы или нетерминалы.</w:t>
+        <w:t xml:space="preserve">, потому что символы левой части – </w:t>
+      </w:r>
+      <w:proofErr w:type="spellStart"/>
+      <w:r>
+        <w:rPr>
+          <w:rFonts w:ascii="Times New Roman" w:hAnsi="Times New Roman"/>
+          <w:sz w:val="28"/>
+          <w:szCs w:val="28"/>
+        </w:rPr>
+        <w:t>нетерминалы</w:t>
+      </w:r>
+      <w:proofErr w:type="spellEnd"/>
+      <w:r>
+        <w:rPr>
+          <w:rFonts w:ascii="Times New Roman" w:hAnsi="Times New Roman"/>
+          <w:sz w:val="28"/>
+          <w:szCs w:val="28"/>
+        </w:rPr>
+        <w:t xml:space="preserve">, а символы правой части – терминалы или </w:t>
+      </w:r>
+      <w:proofErr w:type="spellStart"/>
+      <w:r>
+        <w:rPr>
+          <w:rFonts w:ascii="Times New Roman" w:hAnsi="Times New Roman"/>
+          <w:sz w:val="28"/>
+          <w:szCs w:val="28"/>
+        </w:rPr>
+        <w:t>нетерминалы</w:t>
+      </w:r>
+      <w:proofErr w:type="spellEnd"/>
+      <w:r>
+        <w:rPr>
+          <w:rFonts w:ascii="Times New Roman" w:hAnsi="Times New Roman"/>
+          <w:sz w:val="28"/>
+          <w:szCs w:val="28"/>
+        </w:rPr>
+        <w:t>.</w:t>
       </w:r>
     </w:p>
     <w:p>
@@ -1771,8 +2039,21 @@
           <w:szCs w:val="28"/>
           <w:lang w:val="en-US"/>
         </w:rPr>
-        <w:t>f i</w:t>
-      </w:r>
+        <w:t xml:space="preserve">f </w:t>
+      </w:r>
+      <w:proofErr w:type="spellStart"/>
+      <w:r>
+        <w:rPr>
+          <w:rFonts w:ascii="Times New Roman" w:hAnsi="Times New Roman"/>
+          <w:b/>
+          <w:i/>
+          <w:sz w:val="32"/>
+          <w:szCs w:val="28"/>
+          <w:lang w:val="en-US"/>
+        </w:rPr>
+        <w:t>i</w:t>
+      </w:r>
+      <w:proofErr w:type="spellEnd"/>
       <w:r>
         <w:rPr>
           <w:rFonts w:ascii="Times New Roman" w:hAnsi="Times New Roman"/>
@@ -1795,41 +2076,81 @@
         </w:rPr>
         <w:t>&gt;</w:t>
       </w:r>
-      <w:r>
-        <w:rPr>
-          <w:rFonts w:ascii="Times New Roman" w:hAnsi="Times New Roman"/>
-          <w:b/>
-          <w:i/>
-          <w:sz w:val="32"/>
-          <w:szCs w:val="28"/>
-          <w:lang w:val="en-US"/>
-        </w:rPr>
-        <w:t xml:space="preserve">i </w:t>
-      </w:r>
-      <w:r>
-        <w:rPr>
-          <w:rFonts w:ascii="Times New Roman" w:hAnsi="Times New Roman"/>
-          <w:b/>
-          <w:i/>
-          <w:sz w:val="32"/>
-          <w:szCs w:val="28"/>
-          <w:lang w:val="en-US"/>
-        </w:rPr>
-        <w:t>i : then o</w:t>
-      </w:r>
-    </w:p>
-    <w:p>
-      <w:pPr>
-        <w:rPr>
-          <w:rFonts w:ascii="Times New Roman" w:hAnsi="Times New Roman" w:cs="Times New Roman"/>
-          <w:sz w:val="32"/>
-          <w:szCs w:val="28"/>
-          <w:lang w:val="en-US"/>
-        </w:rPr>
-      </w:pPr>
-      <w:r>
-        <w:rPr>
-          <w:rFonts w:ascii="Times New Roman" w:hAnsi="Times New Roman" w:cs="Times New Roman"/>
+      <w:proofErr w:type="spellStart"/>
+      <w:r>
+        <w:rPr>
+          <w:rFonts w:ascii="Times New Roman" w:hAnsi="Times New Roman"/>
+          <w:b/>
+          <w:i/>
+          <w:sz w:val="32"/>
+          <w:szCs w:val="28"/>
+          <w:lang w:val="en-US"/>
+        </w:rPr>
+        <w:t>i</w:t>
+      </w:r>
+      <w:proofErr w:type="spellEnd"/>
+      <w:r>
+        <w:rPr>
+          <w:rFonts w:ascii="Times New Roman" w:hAnsi="Times New Roman"/>
+          <w:b/>
+          <w:i/>
+          <w:sz w:val="32"/>
+          <w:szCs w:val="28"/>
+          <w:lang w:val="en-US"/>
+        </w:rPr>
+        <w:t xml:space="preserve"> </w:t>
+      </w:r>
+      <w:proofErr w:type="spellStart"/>
+      <w:proofErr w:type="gramStart"/>
+      <w:r>
+        <w:rPr>
+          <w:rFonts w:ascii="Times New Roman" w:hAnsi="Times New Roman"/>
+          <w:b/>
+          <w:i/>
+          <w:sz w:val="32"/>
+          <w:szCs w:val="28"/>
+          <w:lang w:val="en-US"/>
+        </w:rPr>
+        <w:t>i</w:t>
+      </w:r>
+      <w:proofErr w:type="spellEnd"/>
+      <w:r>
+        <w:rPr>
+          <w:rFonts w:ascii="Times New Roman" w:hAnsi="Times New Roman"/>
+          <w:b/>
+          <w:i/>
+          <w:sz w:val="32"/>
+          <w:szCs w:val="28"/>
+          <w:lang w:val="en-US"/>
+        </w:rPr>
+        <w:t xml:space="preserve"> :</w:t>
+      </w:r>
+      <w:proofErr w:type="gramEnd"/>
+      <w:r>
+        <w:rPr>
+          <w:rFonts w:ascii="Times New Roman" w:hAnsi="Times New Roman"/>
+          <w:b/>
+          <w:i/>
+          <w:sz w:val="32"/>
+          <w:szCs w:val="28"/>
+          <w:lang w:val="en-US"/>
+        </w:rPr>
+        <w:t xml:space="preserve"> then o</w:t>
+      </w:r>
+    </w:p>
+    <w:p>
+      <w:pPr>
+        <w:rPr>
+          <w:rFonts w:ascii="Times New Roman" w:hAnsi="Times New Roman" w:cs="Times New Roman"/>
+          <w:sz w:val="32"/>
+          <w:szCs w:val="28"/>
+          <w:lang w:val="en-US"/>
+        </w:rPr>
+      </w:pPr>
+      <w:r>
+        <w:rPr>
+          <w:rFonts w:ascii="Times New Roman" w:hAnsi="Times New Roman" w:cs="Times New Roman"/>
+          <w:noProof/>
           <w:sz w:val="32"/>
           <w:szCs w:val="28"/>
           <w:lang w:val="en-US"/>
@@ -1897,7 +2218,44 @@
           <w:szCs w:val="28"/>
           <w:lang w:val="en-US"/>
         </w:rPr>
-        <w:t>if i : then o</w:t>
+        <w:t xml:space="preserve">if </w:t>
+      </w:r>
+      <w:proofErr w:type="spellStart"/>
+      <w:proofErr w:type="gramStart"/>
+      <w:r>
+        <w:rPr>
+          <w:rFonts w:ascii="Times New Roman" w:hAnsi="Times New Roman"/>
+          <w:b/>
+          <w:i/>
+          <w:sz w:val="32"/>
+          <w:szCs w:val="28"/>
+          <w:lang w:val="en-US"/>
+        </w:rPr>
+        <w:t>i</w:t>
+      </w:r>
+      <w:proofErr w:type="spellEnd"/>
+      <w:r>
+        <w:rPr>
+          <w:rFonts w:ascii="Times New Roman" w:hAnsi="Times New Roman"/>
+          <w:b/>
+          <w:i/>
+          <w:sz w:val="32"/>
+          <w:szCs w:val="28"/>
+          <w:lang w:val="en-US"/>
+        </w:rPr>
+        <w:t xml:space="preserve"> :</w:t>
+      </w:r>
+      <w:proofErr w:type="gramEnd"/>
+      <w:r>
+        <w:rPr>
+          <w:rFonts w:ascii="Times New Roman" w:hAnsi="Times New Roman"/>
+          <w:b/>
+          <w:i/>
+          <w:sz w:val="32"/>
+          <w:szCs w:val="28"/>
+          <w:lang w:val="en-US"/>
+        </w:rPr>
+        <w:t xml:space="preserve"> then o</w:t>
       </w:r>
     </w:p>
     <w:p>
@@ -1914,6 +2272,7 @@
       <w:r>
         <w:rPr>
           <w:rFonts w:ascii="Times New Roman" w:hAnsi="Times New Roman"/>
+          <w:noProof/>
           <w:sz w:val="28"/>
           <w:szCs w:val="28"/>
           <w:lang w:val="en-US"/>
@@ -1971,6 +2330,7 @@
           <w:lang w:val="en-US" w:eastAsia="ru-RU"/>
         </w:rPr>
       </w:pPr>
+      <w:proofErr w:type="gramStart"/>
       <w:r>
         <w:rPr>
           <w:rFonts w:ascii="Times New Roman" w:eastAsia="Times New Roman" w:hAnsi="Times New Roman" w:cs="Times New Roman"/>
@@ -1980,7 +2340,80 @@
           <w:szCs w:val="20"/>
           <w:lang w:val="en-US" w:eastAsia="ru-RU"/>
         </w:rPr>
-        <w:t>if  i i : then o if i : then o</w:t>
+        <w:t xml:space="preserve">if  </w:t>
+      </w:r>
+      <w:proofErr w:type="spellStart"/>
+      <w:r>
+        <w:rPr>
+          <w:rFonts w:ascii="Times New Roman" w:eastAsia="Times New Roman" w:hAnsi="Times New Roman" w:cs="Times New Roman"/>
+          <w:b/>
+          <w:bCs/>
+          <w:sz w:val="32"/>
+          <w:szCs w:val="20"/>
+          <w:lang w:val="en-US" w:eastAsia="ru-RU"/>
+        </w:rPr>
+        <w:t>i</w:t>
+      </w:r>
+      <w:proofErr w:type="spellEnd"/>
+      <w:proofErr w:type="gramEnd"/>
+      <w:r>
+        <w:rPr>
+          <w:rFonts w:ascii="Times New Roman" w:eastAsia="Times New Roman" w:hAnsi="Times New Roman" w:cs="Times New Roman"/>
+          <w:b/>
+          <w:bCs/>
+          <w:sz w:val="32"/>
+          <w:szCs w:val="20"/>
+          <w:lang w:val="en-US" w:eastAsia="ru-RU"/>
+        </w:rPr>
+        <w:t xml:space="preserve"> </w:t>
+      </w:r>
+      <w:proofErr w:type="spellStart"/>
+      <w:r>
+        <w:rPr>
+          <w:rFonts w:ascii="Times New Roman" w:eastAsia="Times New Roman" w:hAnsi="Times New Roman" w:cs="Times New Roman"/>
+          <w:b/>
+          <w:bCs/>
+          <w:sz w:val="32"/>
+          <w:szCs w:val="20"/>
+          <w:lang w:val="en-US" w:eastAsia="ru-RU"/>
+        </w:rPr>
+        <w:t>i</w:t>
+      </w:r>
+      <w:proofErr w:type="spellEnd"/>
+      <w:r>
+        <w:rPr>
+          <w:rFonts w:ascii="Times New Roman" w:eastAsia="Times New Roman" w:hAnsi="Times New Roman" w:cs="Times New Roman"/>
+          <w:b/>
+          <w:bCs/>
+          <w:sz w:val="32"/>
+          <w:szCs w:val="20"/>
+          <w:lang w:val="en-US" w:eastAsia="ru-RU"/>
+        </w:rPr>
+        <w:t xml:space="preserve"> : then o if </w:t>
+      </w:r>
+      <w:proofErr w:type="spellStart"/>
+      <w:r>
+        <w:rPr>
+          <w:rFonts w:ascii="Times New Roman" w:eastAsia="Times New Roman" w:hAnsi="Times New Roman" w:cs="Times New Roman"/>
+          <w:b/>
+          <w:bCs/>
+          <w:sz w:val="32"/>
+          <w:szCs w:val="20"/>
+          <w:lang w:val="en-US" w:eastAsia="ru-RU"/>
+        </w:rPr>
+        <w:t>i</w:t>
+      </w:r>
+      <w:proofErr w:type="spellEnd"/>
+      <w:r>
+        <w:rPr>
+          <w:rFonts w:ascii="Times New Roman" w:eastAsia="Times New Roman" w:hAnsi="Times New Roman" w:cs="Times New Roman"/>
+          <w:b/>
+          <w:bCs/>
+          <w:sz w:val="32"/>
+          <w:szCs w:val="20"/>
+          <w:lang w:val="en-US" w:eastAsia="ru-RU"/>
+        </w:rPr>
+        <w:t xml:space="preserve"> : then o</w:t>
       </w:r>
     </w:p>
     <w:p>
@@ -2152,13 +2585,23 @@
         </w:rPr>
         <w:t xml:space="preserve">Грамматика является </w:t>
       </w:r>
-      <w:r>
-        <w:rPr>
-          <w:rFonts w:ascii="Times New Roman" w:hAnsi="Times New Roman"/>
-          <w:sz w:val="28"/>
-          <w:szCs w:val="28"/>
-        </w:rPr>
-        <w:t xml:space="preserve">левофакторизованной, потому что </w:t>
+      <w:proofErr w:type="spellStart"/>
+      <w:r>
+        <w:rPr>
+          <w:rFonts w:ascii="Times New Roman" w:hAnsi="Times New Roman"/>
+          <w:sz w:val="28"/>
+          <w:szCs w:val="28"/>
+        </w:rPr>
+        <w:t>левофакторизованной</w:t>
+      </w:r>
+      <w:proofErr w:type="spellEnd"/>
+      <w:r>
+        <w:rPr>
+          <w:rFonts w:ascii="Times New Roman" w:hAnsi="Times New Roman"/>
+          <w:sz w:val="28"/>
+          <w:szCs w:val="28"/>
+        </w:rPr>
+        <w:t xml:space="preserve">, потому что </w:t>
       </w:r>
       <w:r>
         <w:rPr>
@@ -2167,6 +2610,2912 @@
           <w:szCs w:val="28"/>
         </w:rPr>
         <w:t>никакие две альтернативы не имеют общий префикс.</w:t>
+      </w:r>
+    </w:p>
+    <w:p>
+      <w:pPr>
+        <w:numPr>
+          <w:ilvl w:val="0"/>
+          <w:numId w:val="5"/>
+        </w:numPr>
+        <w:spacing w:after="0" w:line="276" w:lineRule="auto"/>
+        <w:rPr>
+          <w:rFonts w:ascii="Times New Roman" w:hAnsi="Times New Roman"/>
+          <w:sz w:val="28"/>
+          <w:szCs w:val="28"/>
+        </w:rPr>
+      </w:pPr>
+      <w:r>
+        <w:rPr>
+          <w:rFonts w:ascii="Times New Roman" w:hAnsi="Times New Roman"/>
+          <w:sz w:val="28"/>
+          <w:szCs w:val="28"/>
+        </w:rPr>
+        <w:t>Определи</w:t>
+      </w:r>
+      <w:r>
+        <w:rPr>
+          <w:rFonts w:ascii="Times New Roman" w:hAnsi="Times New Roman"/>
+          <w:sz w:val="28"/>
+          <w:szCs w:val="28"/>
+        </w:rPr>
+        <w:t>м</w:t>
+      </w:r>
+      <w:r>
+        <w:rPr>
+          <w:rFonts w:ascii="Times New Roman" w:hAnsi="Times New Roman"/>
+          <w:sz w:val="28"/>
+          <w:szCs w:val="28"/>
+        </w:rPr>
+        <w:t xml:space="preserve"> значение функций </w:t>
+      </w:r>
+      <w:r>
+        <w:rPr>
+          <w:rFonts w:ascii="Times New Roman" w:hAnsi="Times New Roman"/>
+          <w:b/>
+          <w:i/>
+          <w:sz w:val="28"/>
+          <w:szCs w:val="28"/>
+          <w:lang w:val="en-US"/>
+        </w:rPr>
+        <w:t>FIRST</w:t>
+      </w:r>
+      <w:r>
+        <w:rPr>
+          <w:rFonts w:ascii="Times New Roman" w:hAnsi="Times New Roman"/>
+          <w:sz w:val="28"/>
+          <w:szCs w:val="28"/>
+        </w:rPr>
+        <w:t xml:space="preserve"> и </w:t>
+      </w:r>
+      <w:r>
+        <w:rPr>
+          <w:rFonts w:ascii="Times New Roman" w:hAnsi="Times New Roman"/>
+          <w:b/>
+          <w:i/>
+          <w:sz w:val="28"/>
+          <w:szCs w:val="28"/>
+          <w:lang w:val="en-US"/>
+        </w:rPr>
+        <w:t>FOLLOW</w:t>
+      </w:r>
+      <w:r>
+        <w:rPr>
+          <w:rFonts w:ascii="Times New Roman" w:hAnsi="Times New Roman"/>
+          <w:sz w:val="28"/>
+          <w:szCs w:val="28"/>
+        </w:rPr>
+        <w:t xml:space="preserve"> для разработанной грамматики.</w:t>
+      </w:r>
+    </w:p>
+    <w:p>
+      <w:pPr>
+        <w:spacing w:after="0"/>
+        <w:ind w:firstLine="851"/>
+        <w:rPr>
+          <w:rFonts w:ascii="Times New Roman" w:hAnsi="Times New Roman"/>
+          <w:b/>
+          <w:i/>
+          <w:sz w:val="32"/>
+          <w:szCs w:val="28"/>
+          <w:lang w:val="en-US"/>
+        </w:rPr>
+      </w:pPr>
+      <w:r>
+        <w:rPr>
+          <w:rFonts w:ascii="Times New Roman" w:hAnsi="Times New Roman"/>
+          <w:b/>
+          <w:sz w:val="32"/>
+          <w:szCs w:val="28"/>
+          <w:lang w:val="en-US"/>
+        </w:rPr>
+        <w:t>FIRST</w:t>
+      </w:r>
+      <w:r>
+        <w:rPr>
+          <w:rFonts w:ascii="Times New Roman" w:hAnsi="Times New Roman"/>
+          <w:b/>
+          <w:i/>
+          <w:sz w:val="32"/>
+          <w:szCs w:val="28"/>
+          <w:lang w:val="en-US"/>
+        </w:rPr>
+        <w:t xml:space="preserve">                              </w:t>
+      </w:r>
+      <w:r>
+        <w:rPr>
+          <w:rFonts w:ascii="Times New Roman" w:hAnsi="Times New Roman"/>
+          <w:b/>
+          <w:sz w:val="32"/>
+          <w:szCs w:val="28"/>
+          <w:lang w:val="en-US"/>
+        </w:rPr>
+        <w:t>FOLLOW</w:t>
+      </w:r>
+    </w:p>
+    <w:p>
+      <w:pPr>
+        <w:spacing w:after="0"/>
+        <w:ind w:firstLine="851"/>
+        <w:rPr>
+          <w:rFonts w:ascii="Times New Roman" w:hAnsi="Times New Roman"/>
+          <w:b/>
+          <w:i/>
+          <w:sz w:val="28"/>
+          <w:szCs w:val="28"/>
+          <w:lang w:val="en-US"/>
+        </w:rPr>
+      </w:pPr>
+      <w:r>
+        <w:rPr>
+          <w:rFonts w:ascii="Times New Roman" w:hAnsi="Times New Roman"/>
+          <w:b/>
+          <w:i/>
+          <w:sz w:val="28"/>
+          <w:szCs w:val="28"/>
+          <w:lang w:val="en-US"/>
+        </w:rPr>
+        <w:t>S</w:t>
+      </w:r>
+      <w:r>
+        <w:rPr>
+          <w:rFonts w:ascii="Times New Roman" w:hAnsi="Times New Roman"/>
+          <w:b/>
+          <w:i/>
+          <w:sz w:val="28"/>
+          <w:szCs w:val="28"/>
+          <w:lang w:val="en-US"/>
+        </w:rPr>
+        <w:t xml:space="preserve"> </w:t>
+      </w:r>
+      <w:r>
+        <w:rPr>
+          <w:rFonts w:ascii="Times New Roman" w:hAnsi="Times New Roman"/>
+          <w:b/>
+          <w:i/>
+          <w:sz w:val="28"/>
+          <w:szCs w:val="28"/>
+          <w:lang w:val="en-US"/>
+        </w:rPr>
+        <w:t>=</w:t>
+      </w:r>
+      <w:proofErr w:type="gramStart"/>
+      <w:r>
+        <w:rPr>
+          <w:rFonts w:ascii="Times New Roman" w:hAnsi="Times New Roman"/>
+          <w:b/>
+          <w:i/>
+          <w:sz w:val="28"/>
+          <w:szCs w:val="28"/>
+          <w:lang w:val="en-US"/>
+        </w:rPr>
+        <w:t xml:space="preserve"> </w:t>
+      </w:r>
+      <w:r>
+        <w:rPr>
+          <w:rFonts w:ascii="Times New Roman" w:hAnsi="Times New Roman"/>
+          <w:b/>
+          <w:i/>
+          <w:sz w:val="28"/>
+          <w:szCs w:val="28"/>
+          <w:lang w:val="en-US"/>
+        </w:rPr>
+        <w:t xml:space="preserve">  {</w:t>
+      </w:r>
+      <w:proofErr w:type="gramEnd"/>
+      <w:r>
+        <w:rPr>
+          <w:rFonts w:ascii="Times New Roman" w:hAnsi="Times New Roman"/>
+          <w:b/>
+          <w:i/>
+          <w:sz w:val="28"/>
+          <w:szCs w:val="28"/>
+          <w:lang w:val="en-US"/>
+        </w:rPr>
+        <w:t>if</w:t>
+      </w:r>
+      <w:r>
+        <w:rPr>
+          <w:rFonts w:ascii="Times New Roman" w:hAnsi="Times New Roman"/>
+          <w:b/>
+          <w:i/>
+          <w:sz w:val="28"/>
+          <w:szCs w:val="28"/>
+          <w:lang w:val="en-US"/>
+        </w:rPr>
+        <w:t>}</w:t>
+      </w:r>
+      <w:r>
+        <w:rPr>
+          <w:rFonts w:ascii="Times New Roman" w:hAnsi="Times New Roman"/>
+          <w:b/>
+          <w:i/>
+          <w:sz w:val="28"/>
+          <w:szCs w:val="28"/>
+          <w:lang w:val="en-US"/>
+        </w:rPr>
+        <w:tab/>
+      </w:r>
+      <w:r>
+        <w:rPr>
+          <w:rFonts w:ascii="Times New Roman" w:hAnsi="Times New Roman"/>
+          <w:b/>
+          <w:i/>
+          <w:sz w:val="28"/>
+          <w:szCs w:val="28"/>
+          <w:lang w:val="en-US"/>
+        </w:rPr>
+        <w:tab/>
+      </w:r>
+      <w:r>
+        <w:rPr>
+          <w:rFonts w:ascii="Times New Roman" w:hAnsi="Times New Roman"/>
+          <w:b/>
+          <w:i/>
+          <w:sz w:val="28"/>
+          <w:szCs w:val="28"/>
+          <w:lang w:val="en-US"/>
+        </w:rPr>
+        <w:tab/>
+      </w:r>
+      <w:r>
+        <w:rPr>
+          <w:rFonts w:ascii="Times New Roman" w:hAnsi="Times New Roman"/>
+          <w:b/>
+          <w:i/>
+          <w:sz w:val="28"/>
+          <w:szCs w:val="28"/>
+          <w:lang w:val="en-US"/>
+        </w:rPr>
+        <w:t xml:space="preserve">          S</w:t>
+      </w:r>
+      <w:r>
+        <w:rPr>
+          <w:rFonts w:ascii="Times New Roman" w:hAnsi="Times New Roman"/>
+          <w:b/>
+          <w:i/>
+          <w:sz w:val="28"/>
+          <w:szCs w:val="28"/>
+          <w:lang w:val="en-US"/>
+        </w:rPr>
+        <w:t xml:space="preserve"> ={$</w:t>
+      </w:r>
+      <w:r>
+        <w:rPr>
+          <w:rFonts w:ascii="Times New Roman" w:hAnsi="Times New Roman"/>
+          <w:b/>
+          <w:i/>
+          <w:sz w:val="28"/>
+          <w:szCs w:val="28"/>
+          <w:lang w:val="en-US"/>
+        </w:rPr>
+        <w:t>}</w:t>
+      </w:r>
+    </w:p>
+    <w:p>
+      <w:pPr>
+        <w:spacing w:after="0"/>
+        <w:ind w:firstLine="851"/>
+        <w:rPr>
+          <w:rFonts w:ascii="Times New Roman" w:hAnsi="Times New Roman"/>
+          <w:b/>
+          <w:i/>
+          <w:sz w:val="28"/>
+          <w:szCs w:val="28"/>
+          <w:lang w:val="en-US"/>
+        </w:rPr>
+      </w:pPr>
+      <w:r>
+        <w:rPr>
+          <w:rFonts w:ascii="Times New Roman" w:hAnsi="Times New Roman"/>
+          <w:b/>
+          <w:i/>
+          <w:sz w:val="28"/>
+          <w:szCs w:val="28"/>
+          <w:lang w:val="en-US"/>
+        </w:rPr>
+        <w:t>A</w:t>
+      </w:r>
+      <w:r>
+        <w:rPr>
+          <w:rFonts w:ascii="Times New Roman" w:hAnsi="Times New Roman"/>
+          <w:b/>
+          <w:i/>
+          <w:sz w:val="28"/>
+          <w:szCs w:val="28"/>
+          <w:lang w:val="en-US"/>
+        </w:rPr>
+        <w:t xml:space="preserve"> </w:t>
+      </w:r>
+      <w:r>
+        <w:rPr>
+          <w:rFonts w:ascii="Times New Roman" w:hAnsi="Times New Roman"/>
+          <w:b/>
+          <w:i/>
+          <w:sz w:val="28"/>
+          <w:szCs w:val="28"/>
+          <w:lang w:val="en-US"/>
+        </w:rPr>
+        <w:t>=</w:t>
+      </w:r>
+      <w:r>
+        <w:rPr>
+          <w:rFonts w:ascii="Times New Roman" w:hAnsi="Times New Roman"/>
+          <w:b/>
+          <w:i/>
+          <w:sz w:val="28"/>
+          <w:szCs w:val="28"/>
+          <w:lang w:val="en-US"/>
+        </w:rPr>
+        <w:t xml:space="preserve"> </w:t>
+      </w:r>
+      <w:proofErr w:type="gramStart"/>
+      <w:r>
+        <w:rPr>
+          <w:rFonts w:ascii="Times New Roman" w:hAnsi="Times New Roman"/>
+          <w:b/>
+          <w:i/>
+          <w:sz w:val="28"/>
+          <w:szCs w:val="28"/>
+          <w:lang w:val="en-US"/>
+        </w:rPr>
+        <w:t>{</w:t>
+      </w:r>
+      <w:r>
+        <w:rPr>
+          <w:rFonts w:ascii="Times New Roman" w:hAnsi="Times New Roman"/>
+          <w:b/>
+          <w:i/>
+          <w:sz w:val="28"/>
+          <w:szCs w:val="28"/>
+          <w:lang w:val="en-US"/>
+        </w:rPr>
+        <w:t xml:space="preserve"> </w:t>
+      </w:r>
+      <w:r>
+        <w:rPr>
+          <w:rFonts w:ascii="Times New Roman" w:hAnsi="Times New Roman"/>
+          <w:b/>
+          <w:i/>
+          <w:sz w:val="28"/>
+          <w:szCs w:val="28"/>
+          <w:lang w:val="en-US"/>
+        </w:rPr>
+        <w:t>ε</w:t>
+      </w:r>
+      <w:proofErr w:type="gramEnd"/>
+      <w:r>
+        <w:rPr>
+          <w:rFonts w:ascii="Times New Roman" w:hAnsi="Times New Roman"/>
+          <w:b/>
+          <w:i/>
+          <w:sz w:val="28"/>
+          <w:szCs w:val="28"/>
+          <w:lang w:val="en-US"/>
+        </w:rPr>
+        <w:t xml:space="preserve"> , </w:t>
+      </w:r>
+      <w:proofErr w:type="spellStart"/>
+      <w:r>
+        <w:rPr>
+          <w:rFonts w:ascii="Times New Roman" w:hAnsi="Times New Roman"/>
+          <w:b/>
+          <w:i/>
+          <w:sz w:val="28"/>
+          <w:szCs w:val="28"/>
+          <w:lang w:val="en-US"/>
+        </w:rPr>
+        <w:t>i</w:t>
+      </w:r>
+      <w:proofErr w:type="spellEnd"/>
+      <w:r>
+        <w:rPr>
+          <w:rFonts w:ascii="Times New Roman" w:hAnsi="Times New Roman"/>
+          <w:b/>
+          <w:i/>
+          <w:sz w:val="28"/>
+          <w:szCs w:val="28"/>
+          <w:lang w:val="en-US"/>
+        </w:rPr>
+        <w:t>}</w:t>
+      </w:r>
+      <w:r>
+        <w:rPr>
+          <w:rFonts w:ascii="Times New Roman" w:hAnsi="Times New Roman"/>
+          <w:b/>
+          <w:i/>
+          <w:sz w:val="28"/>
+          <w:szCs w:val="28"/>
+          <w:lang w:val="en-US"/>
+        </w:rPr>
+        <w:tab/>
+      </w:r>
+      <w:r>
+        <w:rPr>
+          <w:rFonts w:ascii="Times New Roman" w:hAnsi="Times New Roman"/>
+          <w:b/>
+          <w:i/>
+          <w:sz w:val="28"/>
+          <w:szCs w:val="28"/>
+          <w:lang w:val="en-US"/>
+        </w:rPr>
+        <w:tab/>
+      </w:r>
+      <w:r>
+        <w:rPr>
+          <w:rFonts w:ascii="Times New Roman" w:hAnsi="Times New Roman"/>
+          <w:b/>
+          <w:i/>
+          <w:sz w:val="28"/>
+          <w:szCs w:val="28"/>
+          <w:lang w:val="en-US"/>
+        </w:rPr>
+        <w:tab/>
+      </w:r>
+      <w:r>
+        <w:rPr>
+          <w:rFonts w:ascii="Times New Roman" w:hAnsi="Times New Roman"/>
+          <w:b/>
+          <w:i/>
+          <w:sz w:val="28"/>
+          <w:szCs w:val="28"/>
+          <w:lang w:val="en-US"/>
+        </w:rPr>
+        <w:tab/>
+      </w:r>
+      <w:r>
+        <w:rPr>
+          <w:rFonts w:ascii="Times New Roman" w:hAnsi="Times New Roman"/>
+          <w:b/>
+          <w:i/>
+          <w:sz w:val="28"/>
+          <w:szCs w:val="28"/>
+          <w:lang w:val="en-US"/>
+        </w:rPr>
+        <w:t>A</w:t>
+      </w:r>
+      <w:r>
+        <w:rPr>
+          <w:rFonts w:ascii="Times New Roman" w:hAnsi="Times New Roman"/>
+          <w:b/>
+          <w:i/>
+          <w:sz w:val="28"/>
+          <w:szCs w:val="28"/>
+          <w:lang w:val="en-US"/>
+        </w:rPr>
+        <w:t xml:space="preserve"> = {</w:t>
+      </w:r>
+      <w:proofErr w:type="spellStart"/>
+      <w:r>
+        <w:rPr>
+          <w:rFonts w:ascii="Times New Roman" w:hAnsi="Times New Roman"/>
+          <w:b/>
+          <w:i/>
+          <w:sz w:val="28"/>
+          <w:szCs w:val="28"/>
+          <w:lang w:val="en-US"/>
+        </w:rPr>
+        <w:t>i</w:t>
+      </w:r>
+      <w:proofErr w:type="spellEnd"/>
+      <w:r>
+        <w:rPr>
+          <w:rFonts w:ascii="Times New Roman" w:hAnsi="Times New Roman"/>
+          <w:b/>
+          <w:i/>
+          <w:sz w:val="28"/>
+          <w:szCs w:val="28"/>
+          <w:lang w:val="en-US"/>
+        </w:rPr>
+        <w:t>, $</w:t>
+      </w:r>
+      <w:r>
+        <w:rPr>
+          <w:rFonts w:ascii="Times New Roman" w:hAnsi="Times New Roman"/>
+          <w:b/>
+          <w:i/>
+          <w:sz w:val="28"/>
+          <w:szCs w:val="28"/>
+          <w:lang w:val="en-US"/>
+        </w:rPr>
+        <w:t>}</w:t>
+      </w:r>
+    </w:p>
+    <w:p>
+      <w:pPr>
+        <w:spacing w:after="0"/>
+        <w:ind w:firstLine="851"/>
+        <w:rPr>
+          <w:rFonts w:ascii="Times New Roman" w:hAnsi="Times New Roman"/>
+          <w:b/>
+          <w:i/>
+          <w:sz w:val="28"/>
+          <w:szCs w:val="28"/>
+          <w:lang w:val="en-US"/>
+        </w:rPr>
+      </w:pPr>
+      <w:r>
+        <w:rPr>
+          <w:rFonts w:ascii="Times New Roman" w:hAnsi="Times New Roman"/>
+          <w:b/>
+          <w:i/>
+          <w:sz w:val="28"/>
+          <w:szCs w:val="28"/>
+          <w:lang w:val="en-US"/>
+        </w:rPr>
+        <w:t>B</w:t>
+      </w:r>
+      <w:r>
+        <w:rPr>
+          <w:rFonts w:ascii="Times New Roman" w:hAnsi="Times New Roman"/>
+          <w:b/>
+          <w:i/>
+          <w:sz w:val="28"/>
+          <w:szCs w:val="28"/>
+          <w:lang w:val="en-US"/>
+        </w:rPr>
+        <w:t xml:space="preserve"> = {</w:t>
+      </w:r>
+      <w:proofErr w:type="spellStart"/>
+      <w:proofErr w:type="gramStart"/>
+      <w:r>
+        <w:rPr>
+          <w:rFonts w:ascii="Times New Roman" w:hAnsi="Times New Roman"/>
+          <w:b/>
+          <w:i/>
+          <w:sz w:val="28"/>
+          <w:szCs w:val="28"/>
+          <w:lang w:val="en-US"/>
+        </w:rPr>
+        <w:t>i</w:t>
+      </w:r>
+      <w:proofErr w:type="spellEnd"/>
+      <w:r>
+        <w:rPr>
+          <w:rFonts w:ascii="Times New Roman" w:hAnsi="Times New Roman"/>
+          <w:b/>
+          <w:i/>
+          <w:sz w:val="28"/>
+          <w:szCs w:val="28"/>
+          <w:lang w:val="en-US"/>
+        </w:rPr>
+        <w:t xml:space="preserve">, </w:t>
+      </w:r>
+      <w:r>
+        <w:rPr>
+          <w:rFonts w:ascii="Times New Roman" w:hAnsi="Times New Roman"/>
+          <w:b/>
+          <w:i/>
+          <w:sz w:val="28"/>
+          <w:szCs w:val="28"/>
+          <w:lang w:val="en-US"/>
+        </w:rPr>
+        <w:t xml:space="preserve"> ε</w:t>
+      </w:r>
+      <w:proofErr w:type="gramEnd"/>
+      <w:r>
+        <w:rPr>
+          <w:rFonts w:ascii="Times New Roman" w:hAnsi="Times New Roman"/>
+          <w:b/>
+          <w:i/>
+          <w:sz w:val="28"/>
+          <w:szCs w:val="28"/>
+          <w:lang w:val="en-US"/>
+        </w:rPr>
+        <w:t xml:space="preserve">}                                </w:t>
+      </w:r>
+      <w:r>
+        <w:rPr>
+          <w:rFonts w:ascii="Times New Roman" w:hAnsi="Times New Roman"/>
+          <w:b/>
+          <w:i/>
+          <w:sz w:val="28"/>
+          <w:szCs w:val="28"/>
+          <w:lang w:val="en-US"/>
+        </w:rPr>
+        <w:t xml:space="preserve"> B</w:t>
+      </w:r>
+      <w:r>
+        <w:rPr>
+          <w:rFonts w:ascii="Times New Roman" w:hAnsi="Times New Roman"/>
+          <w:b/>
+          <w:i/>
+          <w:sz w:val="28"/>
+          <w:szCs w:val="28"/>
+          <w:lang w:val="en-US"/>
+        </w:rPr>
+        <w:t>= {</w:t>
+      </w:r>
+      <w:r>
+        <w:rPr>
+          <w:rFonts w:ascii="Times New Roman" w:hAnsi="Times New Roman"/>
+          <w:b/>
+          <w:i/>
+          <w:sz w:val="28"/>
+          <w:szCs w:val="28"/>
+          <w:lang w:val="en-US"/>
+        </w:rPr>
+        <w:t>$}</w:t>
+      </w:r>
+    </w:p>
+    <w:p>
+      <w:pPr>
+        <w:spacing w:after="0"/>
+        <w:ind w:firstLine="851"/>
+        <w:rPr>
+          <w:rFonts w:ascii="Times New Roman" w:hAnsi="Times New Roman"/>
+          <w:b/>
+          <w:i/>
+          <w:sz w:val="28"/>
+          <w:szCs w:val="28"/>
+          <w:lang w:val="en-US"/>
+        </w:rPr>
+      </w:pPr>
+      <w:r>
+        <w:rPr>
+          <w:rFonts w:ascii="Times New Roman" w:hAnsi="Times New Roman"/>
+          <w:b/>
+          <w:i/>
+          <w:sz w:val="28"/>
+          <w:szCs w:val="28"/>
+          <w:lang w:val="en-US"/>
+        </w:rPr>
+        <w:t>O</w:t>
+      </w:r>
+      <w:r>
+        <w:rPr>
+          <w:rFonts w:ascii="Times New Roman" w:hAnsi="Times New Roman"/>
+          <w:b/>
+          <w:i/>
+          <w:sz w:val="28"/>
+          <w:szCs w:val="28"/>
+          <w:lang w:val="en-US"/>
+        </w:rPr>
+        <w:t xml:space="preserve"> = {</w:t>
+      </w:r>
+      <w:r>
+        <w:rPr>
+          <w:rFonts w:ascii="Times New Roman" w:hAnsi="Times New Roman"/>
+          <w:b/>
+          <w:i/>
+          <w:sz w:val="28"/>
+          <w:szCs w:val="28"/>
+          <w:lang w:val="en-US"/>
+        </w:rPr>
+        <w:t>o</w:t>
+      </w:r>
+      <w:r>
+        <w:rPr>
+          <w:rFonts w:ascii="Times New Roman" w:hAnsi="Times New Roman"/>
+          <w:b/>
+          <w:i/>
+          <w:sz w:val="28"/>
+          <w:szCs w:val="28"/>
+          <w:lang w:val="en-US"/>
+        </w:rPr>
+        <w:t xml:space="preserve">, </w:t>
+      </w:r>
+      <w:proofErr w:type="gramStart"/>
+      <w:r>
+        <w:rPr>
+          <w:rFonts w:ascii="Times New Roman" w:hAnsi="Times New Roman"/>
+          <w:b/>
+          <w:i/>
+          <w:sz w:val="28"/>
+          <w:szCs w:val="28"/>
+          <w:lang w:val="en-US"/>
+        </w:rPr>
+        <w:t>if</w:t>
+      </w:r>
+      <w:r>
+        <w:rPr>
+          <w:rFonts w:ascii="Times New Roman" w:hAnsi="Times New Roman"/>
+          <w:b/>
+          <w:i/>
+          <w:sz w:val="28"/>
+          <w:szCs w:val="28"/>
+          <w:lang w:val="en-US"/>
+        </w:rPr>
+        <w:t xml:space="preserve">}   </w:t>
+      </w:r>
+      <w:proofErr w:type="gramEnd"/>
+      <w:r>
+        <w:rPr>
+          <w:rFonts w:ascii="Times New Roman" w:hAnsi="Times New Roman"/>
+          <w:b/>
+          <w:i/>
+          <w:sz w:val="28"/>
+          <w:szCs w:val="28"/>
+          <w:lang w:val="en-US"/>
+        </w:rPr>
+        <w:t xml:space="preserve">                          </w:t>
+      </w:r>
+      <w:r>
+        <w:rPr>
+          <w:rFonts w:ascii="Times New Roman" w:hAnsi="Times New Roman"/>
+          <w:b/>
+          <w:i/>
+          <w:sz w:val="28"/>
+          <w:szCs w:val="28"/>
+          <w:lang w:val="en-US"/>
+        </w:rPr>
+        <w:tab/>
+      </w:r>
+      <w:r>
+        <w:rPr>
+          <w:rFonts w:ascii="Times New Roman" w:hAnsi="Times New Roman"/>
+          <w:b/>
+          <w:i/>
+          <w:sz w:val="28"/>
+          <w:szCs w:val="28"/>
+          <w:lang w:val="en-US"/>
+        </w:rPr>
+        <w:t>O</w:t>
+      </w:r>
+      <w:r>
+        <w:rPr>
+          <w:rFonts w:ascii="Times New Roman" w:hAnsi="Times New Roman"/>
+          <w:b/>
+          <w:i/>
+          <w:sz w:val="28"/>
+          <w:szCs w:val="28"/>
+          <w:lang w:val="en-US"/>
+        </w:rPr>
+        <w:t xml:space="preserve"> = {</w:t>
+      </w:r>
+      <w:r>
+        <w:rPr>
+          <w:rFonts w:ascii="Times New Roman" w:hAnsi="Times New Roman"/>
+          <w:b/>
+          <w:i/>
+          <w:sz w:val="28"/>
+          <w:szCs w:val="28"/>
+          <w:lang w:val="en-US"/>
+        </w:rPr>
+        <w:t>$</w:t>
+      </w:r>
+      <w:r>
+        <w:rPr>
+          <w:rFonts w:ascii="Times New Roman" w:hAnsi="Times New Roman"/>
+          <w:b/>
+          <w:i/>
+          <w:sz w:val="28"/>
+          <w:szCs w:val="28"/>
+          <w:lang w:val="en-US"/>
+        </w:rPr>
+        <w:t xml:space="preserve">, </w:t>
+      </w:r>
+      <w:proofErr w:type="spellStart"/>
+      <w:r>
+        <w:rPr>
+          <w:rFonts w:ascii="Times New Roman" w:hAnsi="Times New Roman"/>
+          <w:b/>
+          <w:i/>
+          <w:sz w:val="28"/>
+          <w:szCs w:val="28"/>
+          <w:lang w:val="en-US"/>
+        </w:rPr>
+        <w:t>i</w:t>
+      </w:r>
+      <w:proofErr w:type="spellEnd"/>
+      <w:r>
+        <w:rPr>
+          <w:rFonts w:ascii="Times New Roman" w:hAnsi="Times New Roman"/>
+          <w:b/>
+          <w:i/>
+          <w:sz w:val="28"/>
+          <w:szCs w:val="28"/>
+          <w:lang w:val="en-US"/>
+        </w:rPr>
+        <w:t xml:space="preserve"> }</w:t>
+      </w:r>
+    </w:p>
+    <w:p>
+      <w:pPr>
+        <w:spacing w:after="0"/>
+        <w:ind w:firstLine="851"/>
+        <w:rPr>
+          <w:rFonts w:ascii="Times New Roman" w:hAnsi="Times New Roman"/>
+          <w:b/>
+          <w:i/>
+          <w:sz w:val="28"/>
+          <w:szCs w:val="28"/>
+          <w:lang w:val="en-US"/>
+        </w:rPr>
+      </w:pPr>
+      <w:r>
+        <w:rPr>
+          <w:rFonts w:ascii="Times New Roman" w:hAnsi="Times New Roman"/>
+          <w:b/>
+          <w:i/>
+          <w:sz w:val="28"/>
+          <w:szCs w:val="28"/>
+          <w:lang w:val="en-US"/>
+        </w:rPr>
+        <w:t>D</w:t>
+      </w:r>
+      <w:r>
+        <w:rPr>
+          <w:rFonts w:ascii="Times New Roman" w:hAnsi="Times New Roman"/>
+          <w:b/>
+          <w:i/>
+          <w:sz w:val="28"/>
+          <w:szCs w:val="28"/>
+          <w:lang w:val="en-US"/>
+        </w:rPr>
+        <w:t xml:space="preserve"> = {</w:t>
+      </w:r>
+      <w:proofErr w:type="gramStart"/>
+      <w:r>
+        <w:rPr>
+          <w:rFonts w:ascii="Times New Roman" w:hAnsi="Times New Roman"/>
+          <w:b/>
+          <w:i/>
+          <w:sz w:val="28"/>
+          <w:szCs w:val="28"/>
+          <w:lang w:val="en-US"/>
+        </w:rPr>
+        <w:t>o</w:t>
+      </w:r>
+      <w:r>
+        <w:rPr>
+          <w:rFonts w:ascii="Times New Roman" w:hAnsi="Times New Roman"/>
+          <w:b/>
+          <w:i/>
+          <w:sz w:val="28"/>
+          <w:szCs w:val="28"/>
+          <w:lang w:val="en-US"/>
+        </w:rPr>
+        <w:t xml:space="preserve"> ,</w:t>
+      </w:r>
+      <w:r>
+        <w:rPr>
+          <w:rFonts w:ascii="Times New Roman" w:hAnsi="Times New Roman"/>
+          <w:b/>
+          <w:i/>
+          <w:sz w:val="28"/>
+          <w:szCs w:val="28"/>
+          <w:lang w:val="en-US"/>
+        </w:rPr>
+        <w:t>if</w:t>
+      </w:r>
+      <w:proofErr w:type="gramEnd"/>
+      <w:r>
+        <w:rPr>
+          <w:rFonts w:ascii="Times New Roman" w:hAnsi="Times New Roman"/>
+          <w:b/>
+          <w:i/>
+          <w:sz w:val="28"/>
+          <w:szCs w:val="28"/>
+          <w:lang w:val="en-US"/>
+        </w:rPr>
+        <w:t xml:space="preserve"> </w:t>
+      </w:r>
+      <w:r>
+        <w:rPr>
+          <w:rFonts w:ascii="Times New Roman" w:hAnsi="Times New Roman"/>
+          <w:b/>
+          <w:i/>
+          <w:sz w:val="28"/>
+          <w:szCs w:val="28"/>
+          <w:lang w:val="en-US"/>
+        </w:rPr>
+        <w:t xml:space="preserve">, </w:t>
+      </w:r>
+      <w:r>
+        <w:rPr>
+          <w:rFonts w:ascii="Times New Roman" w:hAnsi="Times New Roman"/>
+          <w:b/>
+          <w:i/>
+          <w:sz w:val="28"/>
+          <w:szCs w:val="28"/>
+          <w:lang w:val="en-US"/>
+        </w:rPr>
+        <w:t>ε</w:t>
+      </w:r>
+      <w:r>
+        <w:rPr>
+          <w:rFonts w:ascii="Times New Roman" w:hAnsi="Times New Roman"/>
+          <w:b/>
+          <w:i/>
+          <w:sz w:val="28"/>
+          <w:szCs w:val="28"/>
+          <w:lang w:val="en-US"/>
+        </w:rPr>
+        <w:t>}</w:t>
+      </w:r>
+      <w:r>
+        <w:rPr>
+          <w:rFonts w:ascii="Times New Roman" w:hAnsi="Times New Roman"/>
+          <w:b/>
+          <w:i/>
+          <w:sz w:val="28"/>
+          <w:szCs w:val="28"/>
+          <w:lang w:val="en-US"/>
+        </w:rPr>
+        <w:tab/>
+      </w:r>
+      <w:r>
+        <w:rPr>
+          <w:rFonts w:ascii="Times New Roman" w:hAnsi="Times New Roman"/>
+          <w:b/>
+          <w:i/>
+          <w:sz w:val="28"/>
+          <w:szCs w:val="28"/>
+          <w:lang w:val="en-US"/>
+        </w:rPr>
+        <w:tab/>
+      </w:r>
+      <w:r>
+        <w:rPr>
+          <w:rFonts w:ascii="Times New Roman" w:hAnsi="Times New Roman"/>
+          <w:b/>
+          <w:i/>
+          <w:sz w:val="28"/>
+          <w:szCs w:val="28"/>
+          <w:lang w:val="en-US"/>
+        </w:rPr>
+        <w:tab/>
+        <w:t>D= {$}</w:t>
+      </w:r>
+    </w:p>
+    <w:p>
+      <w:pPr>
+        <w:spacing w:after="0"/>
+        <w:ind w:firstLine="851"/>
+        <w:rPr>
+          <w:rFonts w:ascii="Times New Roman" w:hAnsi="Times New Roman"/>
+          <w:b/>
+          <w:i/>
+          <w:sz w:val="28"/>
+          <w:szCs w:val="28"/>
+          <w:lang w:val="en-US"/>
+        </w:rPr>
+      </w:pPr>
+      <w:r>
+        <w:rPr>
+          <w:rFonts w:ascii="Times New Roman" w:hAnsi="Times New Roman"/>
+          <w:b/>
+          <w:i/>
+          <w:sz w:val="28"/>
+          <w:szCs w:val="28"/>
+          <w:lang w:val="en-US"/>
+        </w:rPr>
+        <w:t>E = {</w:t>
+      </w:r>
+      <w:proofErr w:type="spellStart"/>
+      <w:r>
+        <w:rPr>
+          <w:rFonts w:ascii="Times New Roman" w:hAnsi="Times New Roman"/>
+          <w:b/>
+          <w:i/>
+          <w:sz w:val="28"/>
+          <w:szCs w:val="28"/>
+          <w:lang w:val="en-US"/>
+        </w:rPr>
+        <w:t>i</w:t>
+      </w:r>
+      <w:proofErr w:type="spellEnd"/>
+      <w:r>
+        <w:rPr>
+          <w:rFonts w:ascii="Times New Roman" w:hAnsi="Times New Roman"/>
+          <w:b/>
+          <w:i/>
+          <w:sz w:val="28"/>
+          <w:szCs w:val="28"/>
+          <w:lang w:val="en-US"/>
+        </w:rPr>
+        <w:t>}</w:t>
+      </w:r>
+      <w:r>
+        <w:rPr>
+          <w:rFonts w:ascii="Times New Roman" w:hAnsi="Times New Roman"/>
+          <w:b/>
+          <w:i/>
+          <w:sz w:val="28"/>
+          <w:szCs w:val="28"/>
+          <w:lang w:val="en-US"/>
+        </w:rPr>
+        <w:tab/>
+      </w:r>
+      <w:r>
+        <w:rPr>
+          <w:rFonts w:ascii="Times New Roman" w:hAnsi="Times New Roman"/>
+          <w:b/>
+          <w:i/>
+          <w:sz w:val="28"/>
+          <w:szCs w:val="28"/>
+          <w:lang w:val="en-US"/>
+        </w:rPr>
+        <w:tab/>
+      </w:r>
+      <w:r>
+        <w:rPr>
+          <w:rFonts w:ascii="Times New Roman" w:hAnsi="Times New Roman"/>
+          <w:b/>
+          <w:i/>
+          <w:sz w:val="28"/>
+          <w:szCs w:val="28"/>
+          <w:lang w:val="en-US"/>
+        </w:rPr>
+        <w:tab/>
+      </w:r>
+      <w:r>
+        <w:rPr>
+          <w:rFonts w:ascii="Times New Roman" w:hAnsi="Times New Roman"/>
+          <w:b/>
+          <w:i/>
+          <w:sz w:val="28"/>
+          <w:szCs w:val="28"/>
+          <w:lang w:val="en-US"/>
+        </w:rPr>
+        <w:tab/>
+        <w:t>E=</w:t>
+      </w:r>
+      <w:r>
+        <w:rPr>
+          <w:rFonts w:ascii="Times New Roman" w:hAnsi="Times New Roman"/>
+          <w:b/>
+          <w:i/>
+          <w:sz w:val="28"/>
+          <w:szCs w:val="28"/>
+          <w:lang w:val="en-US"/>
+        </w:rPr>
+        <w:t xml:space="preserve"> {</w:t>
+      </w:r>
+      <w:proofErr w:type="gramStart"/>
+      <w:r>
+        <w:rPr>
+          <w:rFonts w:ascii="Times New Roman" w:hAnsi="Times New Roman"/>
+          <w:b/>
+          <w:i/>
+          <w:sz w:val="28"/>
+          <w:szCs w:val="28"/>
+          <w:lang w:val="en-US"/>
+        </w:rPr>
+        <w:t>$,&lt;</w:t>
+      </w:r>
+      <w:proofErr w:type="gramEnd"/>
+      <w:r>
+        <w:rPr>
+          <w:rFonts w:ascii="Times New Roman" w:hAnsi="Times New Roman"/>
+          <w:b/>
+          <w:i/>
+          <w:sz w:val="28"/>
+          <w:szCs w:val="28"/>
+          <w:lang w:val="en-US"/>
+        </w:rPr>
+        <w:t>&gt;}</w:t>
+      </w:r>
+    </w:p>
+    <w:p>
+      <w:pPr>
+        <w:spacing w:after="0"/>
+        <w:ind w:firstLine="851"/>
+        <w:rPr>
+          <w:rFonts w:ascii="Times New Roman" w:hAnsi="Times New Roman"/>
+          <w:b/>
+          <w:i/>
+          <w:sz w:val="28"/>
+          <w:szCs w:val="28"/>
+          <w:lang w:val="en-US"/>
+        </w:rPr>
+      </w:pPr>
+      <w:r>
+        <w:rPr>
+          <w:rFonts w:ascii="Times New Roman" w:hAnsi="Times New Roman"/>
+          <w:b/>
+          <w:i/>
+          <w:sz w:val="28"/>
+          <w:szCs w:val="28"/>
+          <w:lang w:val="en-US"/>
+        </w:rPr>
+        <w:t>C = {&lt;&gt;,</w:t>
+      </w:r>
+      <w:r>
+        <w:rPr>
+          <w:rFonts w:ascii="Times New Roman" w:hAnsi="Times New Roman"/>
+          <w:b/>
+          <w:i/>
+          <w:sz w:val="28"/>
+          <w:szCs w:val="28"/>
+          <w:lang w:val="en-US"/>
+        </w:rPr>
+        <w:t xml:space="preserve"> </w:t>
+      </w:r>
+      <w:proofErr w:type="gramStart"/>
+      <w:r>
+        <w:rPr>
+          <w:rFonts w:ascii="Times New Roman" w:hAnsi="Times New Roman"/>
+          <w:b/>
+          <w:i/>
+          <w:sz w:val="28"/>
+          <w:szCs w:val="28"/>
+          <w:lang w:val="en-US"/>
+        </w:rPr>
+        <w:t>ε</w:t>
+      </w:r>
+      <w:r>
+        <w:rPr>
+          <w:rFonts w:ascii="Times New Roman" w:hAnsi="Times New Roman"/>
+          <w:b/>
+          <w:i/>
+          <w:sz w:val="28"/>
+          <w:szCs w:val="28"/>
+          <w:lang w:val="en-US"/>
+        </w:rPr>
+        <w:t xml:space="preserve"> }</w:t>
+      </w:r>
+      <w:proofErr w:type="gramEnd"/>
+      <w:r>
+        <w:rPr>
+          <w:rFonts w:ascii="Times New Roman" w:hAnsi="Times New Roman"/>
+          <w:b/>
+          <w:i/>
+          <w:sz w:val="28"/>
+          <w:szCs w:val="28"/>
+          <w:lang w:val="en-US"/>
+        </w:rPr>
+        <w:tab/>
+      </w:r>
+      <w:r>
+        <w:rPr>
+          <w:rFonts w:ascii="Times New Roman" w:hAnsi="Times New Roman"/>
+          <w:b/>
+          <w:i/>
+          <w:sz w:val="28"/>
+          <w:szCs w:val="28"/>
+          <w:lang w:val="en-US"/>
+        </w:rPr>
+        <w:tab/>
+      </w:r>
+      <w:r>
+        <w:rPr>
+          <w:rFonts w:ascii="Times New Roman" w:hAnsi="Times New Roman"/>
+          <w:b/>
+          <w:i/>
+          <w:sz w:val="28"/>
+          <w:szCs w:val="28"/>
+          <w:lang w:val="en-US"/>
+        </w:rPr>
+        <w:tab/>
+      </w:r>
+      <w:r>
+        <w:rPr>
+          <w:rFonts w:ascii="Times New Roman" w:hAnsi="Times New Roman"/>
+          <w:b/>
+          <w:i/>
+          <w:sz w:val="28"/>
+          <w:szCs w:val="28"/>
+          <w:lang w:val="en-US"/>
+        </w:rPr>
+        <w:t xml:space="preserve">C = { $ </w:t>
+      </w:r>
+      <w:r>
+        <w:rPr>
+          <w:rFonts w:ascii="Times New Roman" w:hAnsi="Times New Roman"/>
+          <w:b/>
+          <w:i/>
+          <w:sz w:val="28"/>
+          <w:szCs w:val="28"/>
+          <w:lang w:val="en-US"/>
+        </w:rPr>
+        <w:t>}</w:t>
+      </w:r>
+    </w:p>
+    <w:p>
+      <w:pPr>
+        <w:pStyle w:val="a5"/>
+        <w:numPr>
+          <w:ilvl w:val="0"/>
+          <w:numId w:val="5"/>
+        </w:numPr>
+        <w:spacing w:after="0" w:line="276" w:lineRule="auto"/>
+        <w:rPr>
+          <w:rFonts w:ascii="Times New Roman" w:hAnsi="Times New Roman"/>
+          <w:sz w:val="28"/>
+          <w:szCs w:val="28"/>
+        </w:rPr>
+      </w:pPr>
+      <w:r>
+        <w:rPr>
+          <w:rFonts w:ascii="Times New Roman" w:hAnsi="Times New Roman"/>
+          <w:sz w:val="28"/>
+          <w:szCs w:val="28"/>
+        </w:rPr>
+        <w:t xml:space="preserve">Построим таблицу предиктивного анализатора. </w:t>
+      </w:r>
+    </w:p>
+    <w:p>
+      <w:pPr>
+        <w:spacing w:after="0"/>
+        <w:ind w:left="851"/>
+        <w:rPr>
+          <w:rFonts w:ascii="Times New Roman" w:hAnsi="Times New Roman"/>
+          <w:sz w:val="28"/>
+          <w:szCs w:val="28"/>
+        </w:rPr>
+      </w:pPr>
+    </w:p>
+    <w:tbl>
+      <w:tblPr>
+        <w:tblW w:w="0" w:type="auto"/>
+        <w:jc w:val="center"/>
+        <w:tblBorders>
+          <w:top w:val="single" w:sz="4" w:space="0" w:color="000000"/>
+          <w:left w:val="single" w:sz="4" w:space="0" w:color="000000"/>
+          <w:bottom w:val="single" w:sz="4" w:space="0" w:color="000000"/>
+          <w:right w:val="single" w:sz="4" w:space="0" w:color="000000"/>
+          <w:insideH w:val="single" w:sz="4" w:space="0" w:color="000000"/>
+          <w:insideV w:val="single" w:sz="4" w:space="0" w:color="000000"/>
+        </w:tblBorders>
+        <w:tblLook w:val="04A0" w:firstRow="1" w:lastRow="0" w:firstColumn="1" w:lastColumn="0" w:noHBand="0" w:noVBand="1"/>
+      </w:tblPr>
+      <w:tblGrid>
+        <w:gridCol w:w="958"/>
+        <w:gridCol w:w="1335"/>
+        <w:gridCol w:w="1323"/>
+        <w:gridCol w:w="1433"/>
+        <w:gridCol w:w="1434"/>
+        <w:gridCol w:w="1279"/>
+      </w:tblGrid>
+      <w:tr>
+        <w:trPr>
+          <w:trHeight w:val="470"/>
+          <w:jc w:val="center"/>
+        </w:trPr>
+        <w:tc>
+          <w:tcPr>
+            <w:tcW w:w="958" w:type="dxa"/>
+            <w:shd w:val="clear" w:color="auto" w:fill="auto"/>
+          </w:tcPr>
+          <w:p>
+            <w:pPr>
+              <w:spacing w:after="0"/>
+              <w:jc w:val="center"/>
+              <w:rPr>
+                <w:rFonts w:ascii="Times New Roman" w:hAnsi="Times New Roman"/>
+                <w:b/>
+                <w:sz w:val="32"/>
+                <w:szCs w:val="28"/>
+              </w:rPr>
+            </w:pPr>
+          </w:p>
+        </w:tc>
+        <w:tc>
+          <w:tcPr>
+            <w:tcW w:w="1335" w:type="dxa"/>
+            <w:shd w:val="clear" w:color="auto" w:fill="auto"/>
+          </w:tcPr>
+          <w:p>
+            <w:pPr>
+              <w:spacing w:after="0" w:line="240" w:lineRule="auto"/>
+              <w:jc w:val="center"/>
+              <w:rPr>
+                <w:rFonts w:ascii="Times New Roman" w:hAnsi="Times New Roman"/>
+                <w:b/>
+                <w:sz w:val="32"/>
+                <w:szCs w:val="28"/>
+                <w:lang w:val="en-US"/>
+              </w:rPr>
+            </w:pPr>
+            <w:r>
+              <w:rPr>
+                <w:rFonts w:ascii="Times New Roman" w:hAnsi="Times New Roman"/>
+                <w:b/>
+                <w:sz w:val="32"/>
+                <w:szCs w:val="28"/>
+                <w:lang w:val="en-US"/>
+              </w:rPr>
+              <w:t>if</w:t>
+            </w:r>
+          </w:p>
+        </w:tc>
+        <w:tc>
+          <w:tcPr>
+            <w:tcW w:w="1323" w:type="dxa"/>
+            <w:shd w:val="clear" w:color="auto" w:fill="auto"/>
+          </w:tcPr>
+          <w:p>
+            <w:pPr>
+              <w:spacing w:after="0" w:line="240" w:lineRule="auto"/>
+              <w:jc w:val="center"/>
+              <w:rPr>
+                <w:rFonts w:ascii="Times New Roman" w:hAnsi="Times New Roman"/>
+                <w:b/>
+                <w:sz w:val="32"/>
+                <w:szCs w:val="28"/>
+                <w:lang w:val="en-US"/>
+              </w:rPr>
+            </w:pPr>
+            <w:proofErr w:type="spellStart"/>
+            <w:r>
+              <w:rPr>
+                <w:rFonts w:ascii="Times New Roman" w:hAnsi="Times New Roman"/>
+                <w:b/>
+                <w:sz w:val="32"/>
+                <w:szCs w:val="28"/>
+                <w:lang w:val="en-US"/>
+              </w:rPr>
+              <w:t>i</w:t>
+            </w:r>
+            <w:proofErr w:type="spellEnd"/>
+          </w:p>
+        </w:tc>
+        <w:tc>
+          <w:tcPr>
+            <w:tcW w:w="1433" w:type="dxa"/>
+            <w:shd w:val="clear" w:color="auto" w:fill="auto"/>
+          </w:tcPr>
+          <w:p>
+            <w:pPr>
+              <w:spacing w:after="0" w:line="240" w:lineRule="auto"/>
+              <w:jc w:val="center"/>
+              <w:rPr>
+                <w:rFonts w:ascii="Times New Roman" w:hAnsi="Times New Roman"/>
+                <w:b/>
+                <w:sz w:val="32"/>
+                <w:szCs w:val="28"/>
+                <w:lang w:val="en-US"/>
+              </w:rPr>
+            </w:pPr>
+            <w:r>
+              <w:rPr>
+                <w:rFonts w:ascii="Times New Roman" w:hAnsi="Times New Roman"/>
+                <w:b/>
+                <w:sz w:val="32"/>
+                <w:szCs w:val="28"/>
+                <w:lang w:val="en-US"/>
+              </w:rPr>
+              <w:t>o</w:t>
+            </w:r>
+          </w:p>
+        </w:tc>
+        <w:tc>
+          <w:tcPr>
+            <w:tcW w:w="1434" w:type="dxa"/>
+            <w:shd w:val="clear" w:color="auto" w:fill="auto"/>
+          </w:tcPr>
+          <w:p>
+            <w:pPr>
+              <w:spacing w:after="0" w:line="240" w:lineRule="auto"/>
+              <w:jc w:val="center"/>
+              <w:rPr>
+                <w:rFonts w:ascii="Times New Roman" w:hAnsi="Times New Roman"/>
+                <w:b/>
+                <w:sz w:val="32"/>
+                <w:szCs w:val="28"/>
+                <w:lang w:val="en-US"/>
+              </w:rPr>
+            </w:pPr>
+            <w:r>
+              <w:rPr>
+                <w:rFonts w:ascii="Times New Roman" w:hAnsi="Times New Roman"/>
+                <w:b/>
+                <w:sz w:val="32"/>
+                <w:szCs w:val="28"/>
+                <w:lang w:val="en-US"/>
+              </w:rPr>
+              <w:t>&lt;&gt;</w:t>
+            </w:r>
+          </w:p>
+        </w:tc>
+        <w:tc>
+          <w:tcPr>
+            <w:tcW w:w="1279" w:type="dxa"/>
+            <w:shd w:val="clear" w:color="auto" w:fill="auto"/>
+          </w:tcPr>
+          <w:p>
+            <w:pPr>
+              <w:spacing w:after="0" w:line="240" w:lineRule="auto"/>
+              <w:jc w:val="center"/>
+              <w:rPr>
+                <w:rFonts w:ascii="Times New Roman" w:hAnsi="Times New Roman"/>
+                <w:b/>
+                <w:sz w:val="32"/>
+                <w:szCs w:val="28"/>
+                <w:lang w:val="en-US"/>
+              </w:rPr>
+            </w:pPr>
+            <w:r>
+              <w:rPr>
+                <w:rFonts w:ascii="Times New Roman" w:hAnsi="Times New Roman"/>
+                <w:b/>
+                <w:sz w:val="32"/>
+                <w:szCs w:val="28"/>
+                <w:lang w:val="en-US"/>
+              </w:rPr>
+              <w:t>$</w:t>
+            </w:r>
+          </w:p>
+        </w:tc>
+      </w:tr>
+      <w:tr>
+        <w:trPr>
+          <w:trHeight w:val="434"/>
+          <w:jc w:val="center"/>
+        </w:trPr>
+        <w:tc>
+          <w:tcPr>
+            <w:tcW w:w="958" w:type="dxa"/>
+            <w:shd w:val="clear" w:color="auto" w:fill="auto"/>
+          </w:tcPr>
+          <w:p>
+            <w:pPr>
+              <w:spacing w:after="0" w:line="240" w:lineRule="auto"/>
+              <w:jc w:val="center"/>
+              <w:rPr>
+                <w:rFonts w:ascii="Times New Roman" w:hAnsi="Times New Roman"/>
+                <w:b/>
+                <w:sz w:val="32"/>
+                <w:szCs w:val="28"/>
+                <w:lang w:val="en-US"/>
+              </w:rPr>
+            </w:pPr>
+            <w:r>
+              <w:rPr>
+                <w:rFonts w:ascii="Times New Roman" w:hAnsi="Times New Roman"/>
+                <w:b/>
+                <w:sz w:val="32"/>
+                <w:szCs w:val="28"/>
+                <w:lang w:val="en-US"/>
+              </w:rPr>
+              <w:t>S</w:t>
+            </w:r>
+          </w:p>
+        </w:tc>
+        <w:tc>
+          <w:tcPr>
+            <w:tcW w:w="1335" w:type="dxa"/>
+          </w:tcPr>
+          <w:p>
+            <w:pPr>
+              <w:spacing w:after="0"/>
+              <w:rPr>
+                <w:rFonts w:ascii="Times New Roman" w:hAnsi="Times New Roman"/>
+                <w:sz w:val="28"/>
+                <w:szCs w:val="28"/>
+              </w:rPr>
+            </w:pPr>
+            <w:r>
+              <w:rPr>
+                <w:rFonts w:ascii="Times New Roman" w:hAnsi="Times New Roman"/>
+                <w:sz w:val="32"/>
+                <w:szCs w:val="32"/>
+              </w:rPr>
+              <w:t xml:space="preserve">S -&gt; </w:t>
+            </w:r>
+            <w:proofErr w:type="spellStart"/>
+            <w:r>
+              <w:rPr>
+                <w:rFonts w:ascii="Times New Roman" w:hAnsi="Times New Roman"/>
+                <w:sz w:val="32"/>
+                <w:szCs w:val="32"/>
+              </w:rPr>
+              <w:t>if</w:t>
+            </w:r>
+            <w:proofErr w:type="spellEnd"/>
+            <w:r>
+              <w:rPr>
+                <w:rFonts w:ascii="Times New Roman" w:hAnsi="Times New Roman"/>
+                <w:sz w:val="32"/>
+                <w:szCs w:val="32"/>
+                <w:lang w:val="en-US"/>
+              </w:rPr>
+              <w:t xml:space="preserve"> </w:t>
+            </w:r>
+            <w:r>
+              <w:rPr>
+                <w:rFonts w:ascii="Times New Roman" w:hAnsi="Times New Roman"/>
+                <w:sz w:val="32"/>
+                <w:szCs w:val="32"/>
+              </w:rPr>
+              <w:t>A B</w:t>
+            </w:r>
+          </w:p>
+        </w:tc>
+        <w:tc>
+          <w:tcPr>
+            <w:tcW w:w="1323" w:type="dxa"/>
+          </w:tcPr>
+          <w:p>
+            <w:pPr>
+              <w:spacing w:after="0"/>
+              <w:rPr>
+                <w:rFonts w:ascii="Times New Roman" w:hAnsi="Times New Roman"/>
+                <w:sz w:val="28"/>
+                <w:szCs w:val="28"/>
+                <w:lang w:val="en-US"/>
+              </w:rPr>
+            </w:pPr>
+          </w:p>
+        </w:tc>
+        <w:tc>
+          <w:tcPr>
+            <w:tcW w:w="1433" w:type="dxa"/>
+          </w:tcPr>
+          <w:p>
+            <w:pPr>
+              <w:spacing w:after="0"/>
+              <w:rPr>
+                <w:rFonts w:ascii="Times New Roman" w:hAnsi="Times New Roman"/>
+                <w:sz w:val="28"/>
+                <w:szCs w:val="28"/>
+                <w:lang w:val="en-US"/>
+              </w:rPr>
+            </w:pPr>
+          </w:p>
+        </w:tc>
+        <w:tc>
+          <w:tcPr>
+            <w:tcW w:w="1434" w:type="dxa"/>
+          </w:tcPr>
+          <w:p>
+            <w:pPr>
+              <w:spacing w:after="0"/>
+              <w:rPr>
+                <w:rFonts w:ascii="Times New Roman" w:hAnsi="Times New Roman"/>
+                <w:sz w:val="28"/>
+                <w:szCs w:val="28"/>
+                <w:lang w:val="en-US"/>
+              </w:rPr>
+            </w:pPr>
+          </w:p>
+        </w:tc>
+        <w:tc>
+          <w:tcPr>
+            <w:tcW w:w="1279" w:type="dxa"/>
+          </w:tcPr>
+          <w:p>
+            <w:pPr>
+              <w:spacing w:after="0"/>
+              <w:rPr>
+                <w:rFonts w:ascii="Times New Roman" w:hAnsi="Times New Roman"/>
+                <w:sz w:val="28"/>
+                <w:szCs w:val="28"/>
+                <w:lang w:val="en-US"/>
+              </w:rPr>
+            </w:pPr>
+          </w:p>
+        </w:tc>
+      </w:tr>
+      <w:tr>
+        <w:trPr>
+          <w:trHeight w:val="434"/>
+          <w:jc w:val="center"/>
+        </w:trPr>
+        <w:tc>
+          <w:tcPr>
+            <w:tcW w:w="958" w:type="dxa"/>
+            <w:shd w:val="clear" w:color="auto" w:fill="auto"/>
+          </w:tcPr>
+          <w:p>
+            <w:pPr>
+              <w:spacing w:after="0" w:line="240" w:lineRule="auto"/>
+              <w:jc w:val="center"/>
+              <w:rPr>
+                <w:rFonts w:ascii="Times New Roman" w:hAnsi="Times New Roman"/>
+                <w:b/>
+                <w:sz w:val="32"/>
+                <w:szCs w:val="28"/>
+                <w:lang w:val="en-US"/>
+              </w:rPr>
+            </w:pPr>
+            <w:r>
+              <w:rPr>
+                <w:rFonts w:ascii="Times New Roman" w:hAnsi="Times New Roman"/>
+                <w:b/>
+                <w:sz w:val="32"/>
+                <w:szCs w:val="28"/>
+                <w:lang w:val="en-US"/>
+              </w:rPr>
+              <w:t>A</w:t>
+            </w:r>
+          </w:p>
+        </w:tc>
+        <w:tc>
+          <w:tcPr>
+            <w:tcW w:w="1335" w:type="dxa"/>
+          </w:tcPr>
+          <w:p>
+            <w:pPr>
+              <w:spacing w:after="0"/>
+              <w:rPr>
+                <w:rFonts w:ascii="Times New Roman" w:hAnsi="Times New Roman"/>
+                <w:sz w:val="28"/>
+                <w:szCs w:val="28"/>
+              </w:rPr>
+            </w:pPr>
+          </w:p>
+        </w:tc>
+        <w:tc>
+          <w:tcPr>
+            <w:tcW w:w="1323" w:type="dxa"/>
+          </w:tcPr>
+          <w:p>
+            <w:pPr>
+              <w:pStyle w:val="a3"/>
+              <w:jc w:val="left"/>
+              <w:rPr>
+                <w:rFonts w:ascii="Times New Roman" w:hAnsi="Times New Roman"/>
+                <w:sz w:val="32"/>
+                <w:szCs w:val="32"/>
+              </w:rPr>
+            </w:pPr>
+            <w:r>
+              <w:rPr>
+                <w:rFonts w:ascii="Times New Roman" w:hAnsi="Times New Roman"/>
+                <w:sz w:val="32"/>
+                <w:szCs w:val="32"/>
+              </w:rPr>
+              <w:t>A -&gt;E</w:t>
+            </w:r>
+          </w:p>
+        </w:tc>
+        <w:tc>
+          <w:tcPr>
+            <w:tcW w:w="1433" w:type="dxa"/>
+          </w:tcPr>
+          <w:p>
+            <w:pPr>
+              <w:spacing w:after="0"/>
+              <w:rPr>
+                <w:rFonts w:ascii="Times New Roman" w:hAnsi="Times New Roman"/>
+                <w:sz w:val="28"/>
+                <w:szCs w:val="28"/>
+                <w:lang w:val="en-US"/>
+              </w:rPr>
+            </w:pPr>
+          </w:p>
+        </w:tc>
+        <w:tc>
+          <w:tcPr>
+            <w:tcW w:w="1434" w:type="dxa"/>
+          </w:tcPr>
+          <w:p>
+            <w:pPr>
+              <w:spacing w:after="0"/>
+              <w:rPr>
+                <w:rFonts w:ascii="Times New Roman" w:hAnsi="Times New Roman"/>
+                <w:sz w:val="28"/>
+                <w:szCs w:val="28"/>
+                <w:lang w:val="en-US"/>
+              </w:rPr>
+            </w:pPr>
+          </w:p>
+        </w:tc>
+        <w:tc>
+          <w:tcPr>
+            <w:tcW w:w="1279" w:type="dxa"/>
+          </w:tcPr>
+          <w:p>
+            <w:pPr>
+              <w:pStyle w:val="a3"/>
+              <w:jc w:val="left"/>
+              <w:rPr>
+                <w:rFonts w:ascii="Times New Roman" w:hAnsi="Times New Roman"/>
+                <w:sz w:val="32"/>
+                <w:szCs w:val="32"/>
+              </w:rPr>
+            </w:pPr>
+            <w:r>
+              <w:rPr>
+                <w:rFonts w:ascii="Times New Roman" w:hAnsi="Times New Roman"/>
+                <w:sz w:val="32"/>
+                <w:szCs w:val="32"/>
+              </w:rPr>
+              <w:t>A -&gt; ε</w:t>
+            </w:r>
+          </w:p>
+        </w:tc>
+      </w:tr>
+      <w:tr>
+        <w:trPr>
+          <w:trHeight w:val="434"/>
+          <w:jc w:val="center"/>
+        </w:trPr>
+        <w:tc>
+          <w:tcPr>
+            <w:tcW w:w="958" w:type="dxa"/>
+            <w:shd w:val="clear" w:color="auto" w:fill="auto"/>
+          </w:tcPr>
+          <w:p>
+            <w:pPr>
+              <w:spacing w:after="0" w:line="240" w:lineRule="auto"/>
+              <w:jc w:val="center"/>
+              <w:rPr>
+                <w:rFonts w:ascii="Times New Roman" w:hAnsi="Times New Roman"/>
+                <w:b/>
+                <w:sz w:val="32"/>
+                <w:szCs w:val="28"/>
+                <w:lang w:val="en-US"/>
+              </w:rPr>
+            </w:pPr>
+            <w:r>
+              <w:rPr>
+                <w:rFonts w:ascii="Times New Roman" w:hAnsi="Times New Roman"/>
+                <w:b/>
+                <w:sz w:val="32"/>
+                <w:szCs w:val="28"/>
+                <w:lang w:val="en-US"/>
+              </w:rPr>
+              <w:t>B</w:t>
+            </w:r>
+          </w:p>
+        </w:tc>
+        <w:tc>
+          <w:tcPr>
+            <w:tcW w:w="1335" w:type="dxa"/>
+          </w:tcPr>
+          <w:p>
+            <w:pPr>
+              <w:spacing w:after="0"/>
+              <w:rPr>
+                <w:rFonts w:ascii="Times New Roman" w:hAnsi="Times New Roman"/>
+                <w:sz w:val="28"/>
+                <w:szCs w:val="28"/>
+                <w:lang w:val="en-US"/>
+              </w:rPr>
+            </w:pPr>
+          </w:p>
+        </w:tc>
+        <w:tc>
+          <w:tcPr>
+            <w:tcW w:w="1323" w:type="dxa"/>
+          </w:tcPr>
+          <w:p>
+            <w:pPr>
+              <w:pStyle w:val="a3"/>
+              <w:jc w:val="left"/>
+              <w:rPr>
+                <w:rFonts w:ascii="Times New Roman" w:hAnsi="Times New Roman"/>
+                <w:sz w:val="32"/>
+                <w:szCs w:val="32"/>
+              </w:rPr>
+            </w:pPr>
+            <w:r>
+              <w:rPr>
+                <w:rFonts w:ascii="Times New Roman" w:hAnsi="Times New Roman"/>
+                <w:sz w:val="32"/>
+                <w:szCs w:val="32"/>
+              </w:rPr>
+              <w:t>B-&gt; i: then O B</w:t>
+            </w:r>
+          </w:p>
+          <w:p>
+            <w:pPr>
+              <w:spacing w:after="0"/>
+              <w:rPr>
+                <w:rFonts w:ascii="Times New Roman" w:hAnsi="Times New Roman"/>
+                <w:sz w:val="28"/>
+                <w:szCs w:val="28"/>
+                <w:lang w:val="en-US"/>
+              </w:rPr>
+            </w:pPr>
+          </w:p>
+        </w:tc>
+        <w:tc>
+          <w:tcPr>
+            <w:tcW w:w="1433" w:type="dxa"/>
+          </w:tcPr>
+          <w:p>
+            <w:pPr>
+              <w:spacing w:after="0"/>
+              <w:rPr>
+                <w:rFonts w:ascii="Times New Roman" w:hAnsi="Times New Roman"/>
+                <w:sz w:val="28"/>
+                <w:szCs w:val="28"/>
+                <w:lang w:val="en-US"/>
+              </w:rPr>
+            </w:pPr>
+          </w:p>
+        </w:tc>
+        <w:tc>
+          <w:tcPr>
+            <w:tcW w:w="1434" w:type="dxa"/>
+          </w:tcPr>
+          <w:p>
+            <w:pPr>
+              <w:spacing w:after="0"/>
+              <w:rPr>
+                <w:rFonts w:ascii="Times New Roman" w:hAnsi="Times New Roman"/>
+                <w:sz w:val="28"/>
+                <w:szCs w:val="28"/>
+                <w:lang w:val="en-US"/>
+              </w:rPr>
+            </w:pPr>
+          </w:p>
+        </w:tc>
+        <w:tc>
+          <w:tcPr>
+            <w:tcW w:w="1279" w:type="dxa"/>
+          </w:tcPr>
+          <w:p>
+            <w:pPr>
+              <w:pStyle w:val="a3"/>
+              <w:jc w:val="left"/>
+              <w:rPr>
+                <w:rFonts w:ascii="Times New Roman" w:hAnsi="Times New Roman"/>
+                <w:sz w:val="32"/>
+                <w:szCs w:val="32"/>
+              </w:rPr>
+            </w:pPr>
+            <w:r>
+              <w:rPr>
+                <w:rFonts w:ascii="Times New Roman" w:hAnsi="Times New Roman"/>
+                <w:sz w:val="32"/>
+                <w:szCs w:val="32"/>
+              </w:rPr>
+              <w:t>B</w:t>
+            </w:r>
+            <w:r>
+              <w:rPr>
+                <w:rFonts w:ascii="Times New Roman" w:hAnsi="Times New Roman"/>
+                <w:sz w:val="32"/>
+                <w:szCs w:val="32"/>
+              </w:rPr>
+              <w:t xml:space="preserve"> -&gt;</w:t>
+            </w:r>
+            <w:r>
+              <w:rPr>
+                <w:rFonts w:ascii="Times New Roman" w:hAnsi="Times New Roman"/>
+                <w:sz w:val="32"/>
+                <w:szCs w:val="32"/>
+              </w:rPr>
+              <w:tab/>
+            </w:r>
+            <w:r>
+              <w:rPr>
+                <w:rFonts w:ascii="Times New Roman" w:hAnsi="Times New Roman"/>
+                <w:sz w:val="32"/>
+                <w:szCs w:val="32"/>
+              </w:rPr>
+              <w:t>ε</w:t>
+            </w:r>
+          </w:p>
+        </w:tc>
+      </w:tr>
+      <w:tr>
+        <w:trPr>
+          <w:trHeight w:val="434"/>
+          <w:jc w:val="center"/>
+        </w:trPr>
+        <w:tc>
+          <w:tcPr>
+            <w:tcW w:w="958" w:type="dxa"/>
+            <w:shd w:val="clear" w:color="auto" w:fill="auto"/>
+          </w:tcPr>
+          <w:p>
+            <w:pPr>
+              <w:spacing w:after="0" w:line="240" w:lineRule="auto"/>
+              <w:jc w:val="center"/>
+              <w:rPr>
+                <w:rFonts w:ascii="Times New Roman" w:hAnsi="Times New Roman"/>
+                <w:b/>
+                <w:sz w:val="32"/>
+                <w:szCs w:val="28"/>
+                <w:lang w:val="en-US"/>
+              </w:rPr>
+            </w:pPr>
+            <w:r>
+              <w:rPr>
+                <w:rFonts w:ascii="Times New Roman" w:hAnsi="Times New Roman"/>
+                <w:b/>
+                <w:sz w:val="32"/>
+                <w:szCs w:val="28"/>
+                <w:lang w:val="en-US"/>
+              </w:rPr>
+              <w:t>O</w:t>
+            </w:r>
+          </w:p>
+        </w:tc>
+        <w:tc>
+          <w:tcPr>
+            <w:tcW w:w="1335" w:type="dxa"/>
+          </w:tcPr>
+          <w:p>
+            <w:pPr>
+              <w:pStyle w:val="a3"/>
+              <w:jc w:val="left"/>
+              <w:rPr>
+                <w:rFonts w:ascii="Times New Roman" w:hAnsi="Times New Roman"/>
+                <w:sz w:val="32"/>
+                <w:szCs w:val="32"/>
+              </w:rPr>
+            </w:pPr>
+            <w:r>
+              <w:rPr>
+                <w:rFonts w:ascii="Times New Roman" w:hAnsi="Times New Roman"/>
+                <w:sz w:val="32"/>
+                <w:szCs w:val="32"/>
+              </w:rPr>
+              <w:t>O-&gt; S</w:t>
+            </w:r>
+          </w:p>
+        </w:tc>
+        <w:tc>
+          <w:tcPr>
+            <w:tcW w:w="1323" w:type="dxa"/>
+          </w:tcPr>
+          <w:p>
+            <w:pPr>
+              <w:spacing w:after="0"/>
+              <w:rPr>
+                <w:rFonts w:ascii="Times New Roman" w:hAnsi="Times New Roman"/>
+                <w:sz w:val="28"/>
+                <w:szCs w:val="28"/>
+                <w:lang w:val="en-US"/>
+              </w:rPr>
+            </w:pPr>
+          </w:p>
+        </w:tc>
+        <w:tc>
+          <w:tcPr>
+            <w:tcW w:w="1433" w:type="dxa"/>
+          </w:tcPr>
+          <w:p>
+            <w:pPr>
+              <w:pStyle w:val="a3"/>
+              <w:jc w:val="left"/>
+              <w:rPr>
+                <w:rFonts w:ascii="Times New Roman" w:hAnsi="Times New Roman"/>
+                <w:sz w:val="32"/>
+                <w:szCs w:val="32"/>
+              </w:rPr>
+            </w:pPr>
+            <w:r>
+              <w:rPr>
+                <w:rFonts w:ascii="Times New Roman" w:hAnsi="Times New Roman"/>
+                <w:sz w:val="32"/>
+                <w:szCs w:val="32"/>
+              </w:rPr>
+              <w:t>O-&gt; o D</w:t>
+            </w:r>
+          </w:p>
+        </w:tc>
+        <w:tc>
+          <w:tcPr>
+            <w:tcW w:w="1434" w:type="dxa"/>
+          </w:tcPr>
+          <w:p>
+            <w:pPr>
+              <w:spacing w:after="0"/>
+              <w:rPr>
+                <w:rFonts w:ascii="Times New Roman" w:hAnsi="Times New Roman"/>
+                <w:sz w:val="28"/>
+                <w:szCs w:val="28"/>
+                <w:lang w:val="en-US"/>
+              </w:rPr>
+            </w:pPr>
+          </w:p>
+        </w:tc>
+        <w:tc>
+          <w:tcPr>
+            <w:tcW w:w="1279" w:type="dxa"/>
+          </w:tcPr>
+          <w:p>
+            <w:pPr>
+              <w:spacing w:after="0"/>
+              <w:rPr>
+                <w:rFonts w:ascii="Times New Roman" w:hAnsi="Times New Roman"/>
+                <w:sz w:val="28"/>
+                <w:szCs w:val="28"/>
+                <w:lang w:val="en-US"/>
+              </w:rPr>
+            </w:pPr>
+          </w:p>
+        </w:tc>
+      </w:tr>
+      <w:tr>
+        <w:trPr>
+          <w:trHeight w:val="427"/>
+          <w:jc w:val="center"/>
+        </w:trPr>
+        <w:tc>
+          <w:tcPr>
+            <w:tcW w:w="958" w:type="dxa"/>
+            <w:shd w:val="clear" w:color="auto" w:fill="auto"/>
+          </w:tcPr>
+          <w:p>
+            <w:pPr>
+              <w:spacing w:after="0" w:line="240" w:lineRule="auto"/>
+              <w:jc w:val="center"/>
+              <w:rPr>
+                <w:rFonts w:ascii="Times New Roman" w:hAnsi="Times New Roman"/>
+                <w:b/>
+                <w:sz w:val="32"/>
+                <w:szCs w:val="28"/>
+                <w:lang w:val="en-US"/>
+              </w:rPr>
+            </w:pPr>
+            <w:r>
+              <w:rPr>
+                <w:rFonts w:ascii="Times New Roman" w:hAnsi="Times New Roman"/>
+                <w:b/>
+                <w:sz w:val="32"/>
+                <w:szCs w:val="28"/>
+                <w:lang w:val="en-US"/>
+              </w:rPr>
+              <w:t>D</w:t>
+            </w:r>
+          </w:p>
+        </w:tc>
+        <w:tc>
+          <w:tcPr>
+            <w:tcW w:w="1335" w:type="dxa"/>
+          </w:tcPr>
+          <w:p>
+            <w:pPr>
+              <w:rPr>
+                <w:rFonts w:ascii="Times New Roman" w:hAnsi="Times New Roman" w:cs="Times New Roman"/>
+                <w:sz w:val="32"/>
+                <w:szCs w:val="32"/>
+                <w:lang w:val="en-US"/>
+              </w:rPr>
+            </w:pPr>
+            <w:r>
+              <w:rPr>
+                <w:rFonts w:ascii="Times New Roman" w:hAnsi="Times New Roman" w:cs="Times New Roman"/>
+                <w:sz w:val="32"/>
+                <w:szCs w:val="32"/>
+                <w:lang w:val="en-US"/>
+              </w:rPr>
+              <w:t>D-&gt;O</w:t>
+            </w:r>
+          </w:p>
+        </w:tc>
+        <w:tc>
+          <w:tcPr>
+            <w:tcW w:w="1323" w:type="dxa"/>
+          </w:tcPr>
+          <w:p>
+            <w:pPr>
+              <w:spacing w:after="0"/>
+              <w:rPr>
+                <w:rFonts w:ascii="Times New Roman" w:hAnsi="Times New Roman"/>
+                <w:sz w:val="28"/>
+                <w:szCs w:val="28"/>
+                <w:lang w:val="en-US"/>
+              </w:rPr>
+            </w:pPr>
+          </w:p>
+        </w:tc>
+        <w:tc>
+          <w:tcPr>
+            <w:tcW w:w="1433" w:type="dxa"/>
+          </w:tcPr>
+          <w:p>
+            <w:pPr>
+              <w:rPr>
+                <w:rFonts w:ascii="Times New Roman" w:hAnsi="Times New Roman" w:cs="Times New Roman"/>
+                <w:sz w:val="32"/>
+                <w:szCs w:val="32"/>
+                <w:lang w:val="en-US"/>
+              </w:rPr>
+            </w:pPr>
+            <w:r>
+              <w:rPr>
+                <w:rFonts w:ascii="Times New Roman" w:hAnsi="Times New Roman" w:cs="Times New Roman"/>
+                <w:sz w:val="32"/>
+                <w:szCs w:val="32"/>
+                <w:lang w:val="en-US"/>
+              </w:rPr>
+              <w:t>D-&gt;O</w:t>
+            </w:r>
+          </w:p>
+        </w:tc>
+        <w:tc>
+          <w:tcPr>
+            <w:tcW w:w="1434" w:type="dxa"/>
+          </w:tcPr>
+          <w:p>
+            <w:pPr>
+              <w:spacing w:after="0"/>
+              <w:rPr>
+                <w:rFonts w:ascii="Times New Roman" w:hAnsi="Times New Roman"/>
+                <w:sz w:val="28"/>
+                <w:szCs w:val="28"/>
+                <w:lang w:val="en-US"/>
+              </w:rPr>
+            </w:pPr>
+          </w:p>
+        </w:tc>
+        <w:tc>
+          <w:tcPr>
+            <w:tcW w:w="1279" w:type="dxa"/>
+          </w:tcPr>
+          <w:p>
+            <w:pPr>
+              <w:rPr>
+                <w:rFonts w:ascii="Times New Roman" w:hAnsi="Times New Roman" w:cs="Times New Roman"/>
+                <w:sz w:val="32"/>
+                <w:szCs w:val="32"/>
+                <w:vertAlign w:val="subscript"/>
+                <w:lang w:val="en-US"/>
+              </w:rPr>
+            </w:pPr>
+            <w:r>
+              <w:rPr>
+                <w:rFonts w:ascii="Times New Roman" w:hAnsi="Times New Roman" w:cs="Times New Roman"/>
+                <w:sz w:val="32"/>
+                <w:szCs w:val="32"/>
+                <w:lang w:val="en-US"/>
+              </w:rPr>
+              <w:t>D-&gt;</w:t>
+            </w:r>
+            <w:r>
+              <w:rPr>
+                <w:rFonts w:ascii="Times New Roman" w:hAnsi="Times New Roman" w:cs="Times New Roman"/>
+                <w:sz w:val="32"/>
+                <w:szCs w:val="32"/>
+                <w:lang w:val="en-US"/>
+              </w:rPr>
+              <w:t xml:space="preserve"> </w:t>
+            </w:r>
+            <w:r>
+              <w:rPr>
+                <w:rFonts w:ascii="Times New Roman" w:hAnsi="Times New Roman" w:cs="Times New Roman"/>
+                <w:sz w:val="32"/>
+                <w:szCs w:val="32"/>
+              </w:rPr>
+              <w:t>ε</w:t>
+            </w:r>
+          </w:p>
+        </w:tc>
+      </w:tr>
+      <w:tr>
+        <w:trPr>
+          <w:trHeight w:val="427"/>
+          <w:jc w:val="center"/>
+        </w:trPr>
+        <w:tc>
+          <w:tcPr>
+            <w:tcW w:w="958" w:type="dxa"/>
+            <w:shd w:val="clear" w:color="auto" w:fill="auto"/>
+          </w:tcPr>
+          <w:p>
+            <w:pPr>
+              <w:spacing w:after="0" w:line="240" w:lineRule="auto"/>
+              <w:jc w:val="center"/>
+              <w:rPr>
+                <w:rFonts w:ascii="Times New Roman" w:hAnsi="Times New Roman"/>
+                <w:b/>
+                <w:sz w:val="32"/>
+                <w:szCs w:val="28"/>
+                <w:lang w:val="en-US"/>
+              </w:rPr>
+            </w:pPr>
+            <w:r>
+              <w:rPr>
+                <w:rFonts w:ascii="Times New Roman" w:hAnsi="Times New Roman"/>
+                <w:b/>
+                <w:sz w:val="32"/>
+                <w:szCs w:val="28"/>
+                <w:lang w:val="en-US"/>
+              </w:rPr>
+              <w:t>E</w:t>
+            </w:r>
+          </w:p>
+        </w:tc>
+        <w:tc>
+          <w:tcPr>
+            <w:tcW w:w="1335" w:type="dxa"/>
+          </w:tcPr>
+          <w:p>
+            <w:pPr>
+              <w:spacing w:after="0"/>
+              <w:rPr>
+                <w:rFonts w:ascii="Times New Roman" w:hAnsi="Times New Roman"/>
+                <w:sz w:val="28"/>
+                <w:szCs w:val="28"/>
+                <w:lang w:val="en-US"/>
+              </w:rPr>
+            </w:pPr>
+          </w:p>
+        </w:tc>
+        <w:tc>
+          <w:tcPr>
+            <w:tcW w:w="1323" w:type="dxa"/>
+          </w:tcPr>
+          <w:p>
+            <w:pPr>
+              <w:pStyle w:val="a3"/>
+              <w:jc w:val="left"/>
+              <w:rPr>
+                <w:rFonts w:ascii="Times New Roman" w:hAnsi="Times New Roman"/>
+                <w:sz w:val="32"/>
+                <w:szCs w:val="32"/>
+                <w:lang w:val="ru-RU"/>
+              </w:rPr>
+            </w:pPr>
+            <w:r>
+              <w:rPr>
+                <w:rFonts w:ascii="Times New Roman" w:hAnsi="Times New Roman"/>
+                <w:sz w:val="32"/>
+                <w:szCs w:val="32"/>
+              </w:rPr>
+              <w:t>E</w:t>
+            </w:r>
+            <w:r>
+              <w:rPr>
+                <w:rFonts w:ascii="Times New Roman" w:hAnsi="Times New Roman"/>
+                <w:sz w:val="32"/>
+                <w:szCs w:val="32"/>
+                <w:lang w:val="ru-RU"/>
+              </w:rPr>
+              <w:t xml:space="preserve">-&gt; </w:t>
+            </w:r>
+            <w:proofErr w:type="spellStart"/>
+            <w:r>
+              <w:rPr>
+                <w:rFonts w:ascii="Times New Roman" w:hAnsi="Times New Roman"/>
+                <w:sz w:val="32"/>
+                <w:szCs w:val="32"/>
+              </w:rPr>
+              <w:t>i</w:t>
+            </w:r>
+            <w:r>
+              <w:rPr>
+                <w:rFonts w:ascii="Times New Roman" w:hAnsi="Times New Roman"/>
+                <w:sz w:val="32"/>
+                <w:szCs w:val="32"/>
+              </w:rPr>
+              <w:t>C</w:t>
+            </w:r>
+            <w:proofErr w:type="spellEnd"/>
+            <w:r>
+              <w:rPr>
+                <w:rFonts w:ascii="Times New Roman" w:hAnsi="Times New Roman"/>
+                <w:sz w:val="32"/>
+                <w:szCs w:val="32"/>
+                <w:lang w:val="ru-RU"/>
+              </w:rPr>
+              <w:t xml:space="preserve"> </w:t>
+            </w:r>
+          </w:p>
+        </w:tc>
+        <w:tc>
+          <w:tcPr>
+            <w:tcW w:w="1433" w:type="dxa"/>
+          </w:tcPr>
+          <w:p>
+            <w:pPr>
+              <w:spacing w:after="0"/>
+              <w:rPr>
+                <w:rFonts w:ascii="Times New Roman" w:hAnsi="Times New Roman"/>
+                <w:sz w:val="28"/>
+                <w:szCs w:val="28"/>
+                <w:lang w:val="en-US"/>
+              </w:rPr>
+            </w:pPr>
+          </w:p>
+        </w:tc>
+        <w:tc>
+          <w:tcPr>
+            <w:tcW w:w="1434" w:type="dxa"/>
+          </w:tcPr>
+          <w:p>
+            <w:pPr>
+              <w:spacing w:after="0"/>
+              <w:rPr>
+                <w:rFonts w:ascii="Times New Roman" w:hAnsi="Times New Roman"/>
+                <w:sz w:val="28"/>
+                <w:szCs w:val="28"/>
+                <w:lang w:val="en-US"/>
+              </w:rPr>
+            </w:pPr>
+          </w:p>
+        </w:tc>
+        <w:tc>
+          <w:tcPr>
+            <w:tcW w:w="1279" w:type="dxa"/>
+          </w:tcPr>
+          <w:p>
+            <w:pPr>
+              <w:spacing w:after="0"/>
+              <w:rPr>
+                <w:rFonts w:ascii="Times New Roman" w:hAnsi="Times New Roman"/>
+                <w:sz w:val="28"/>
+                <w:szCs w:val="28"/>
+                <w:lang w:val="en-US"/>
+              </w:rPr>
+            </w:pPr>
+          </w:p>
+        </w:tc>
+      </w:tr>
+      <w:tr>
+        <w:trPr>
+          <w:trHeight w:val="427"/>
+          <w:jc w:val="center"/>
+        </w:trPr>
+        <w:tc>
+          <w:tcPr>
+            <w:tcW w:w="958" w:type="dxa"/>
+            <w:shd w:val="clear" w:color="auto" w:fill="auto"/>
+          </w:tcPr>
+          <w:p>
+            <w:pPr>
+              <w:spacing w:after="0" w:line="240" w:lineRule="auto"/>
+              <w:jc w:val="center"/>
+              <w:rPr>
+                <w:rFonts w:ascii="Times New Roman" w:hAnsi="Times New Roman"/>
+                <w:b/>
+                <w:sz w:val="32"/>
+                <w:szCs w:val="28"/>
+                <w:lang w:val="en-US"/>
+              </w:rPr>
+            </w:pPr>
+            <w:r>
+              <w:rPr>
+                <w:rFonts w:ascii="Times New Roman" w:hAnsi="Times New Roman"/>
+                <w:b/>
+                <w:sz w:val="32"/>
+                <w:szCs w:val="28"/>
+                <w:lang w:val="en-US"/>
+              </w:rPr>
+              <w:t>C</w:t>
+            </w:r>
+          </w:p>
+        </w:tc>
+        <w:tc>
+          <w:tcPr>
+            <w:tcW w:w="1335" w:type="dxa"/>
+          </w:tcPr>
+          <w:p>
+            <w:pPr>
+              <w:spacing w:after="0"/>
+              <w:rPr>
+                <w:rFonts w:ascii="Times New Roman" w:hAnsi="Times New Roman"/>
+                <w:sz w:val="28"/>
+                <w:szCs w:val="28"/>
+                <w:lang w:val="en-US"/>
+              </w:rPr>
+            </w:pPr>
+          </w:p>
+        </w:tc>
+        <w:tc>
+          <w:tcPr>
+            <w:tcW w:w="1323" w:type="dxa"/>
+          </w:tcPr>
+          <w:p>
+            <w:pPr>
+              <w:spacing w:after="0"/>
+              <w:rPr>
+                <w:rFonts w:ascii="Times New Roman" w:hAnsi="Times New Roman"/>
+                <w:sz w:val="28"/>
+                <w:szCs w:val="28"/>
+                <w:lang w:val="en-US"/>
+              </w:rPr>
+            </w:pPr>
+          </w:p>
+        </w:tc>
+        <w:tc>
+          <w:tcPr>
+            <w:tcW w:w="1433" w:type="dxa"/>
+          </w:tcPr>
+          <w:p>
+            <w:pPr>
+              <w:spacing w:after="0"/>
+              <w:rPr>
+                <w:rFonts w:ascii="Times New Roman" w:hAnsi="Times New Roman"/>
+                <w:sz w:val="28"/>
+                <w:szCs w:val="28"/>
+                <w:lang w:val="en-US"/>
+              </w:rPr>
+            </w:pPr>
+          </w:p>
+        </w:tc>
+        <w:tc>
+          <w:tcPr>
+            <w:tcW w:w="1434" w:type="dxa"/>
+          </w:tcPr>
+          <w:p>
+            <w:pPr>
+              <w:rPr>
+                <w:rFonts w:ascii="Times New Roman" w:hAnsi="Times New Roman" w:cs="Times New Roman"/>
+                <w:sz w:val="32"/>
+                <w:szCs w:val="32"/>
+              </w:rPr>
+            </w:pPr>
+            <w:r>
+              <w:rPr>
+                <w:rFonts w:ascii="Times New Roman" w:hAnsi="Times New Roman" w:cs="Times New Roman"/>
+                <w:sz w:val="32"/>
+                <w:szCs w:val="32"/>
+              </w:rPr>
+              <w:t>С</w:t>
+            </w:r>
+            <w:r>
+              <w:rPr>
+                <w:rFonts w:ascii="Times New Roman" w:hAnsi="Times New Roman" w:cs="Times New Roman"/>
+                <w:sz w:val="32"/>
+                <w:szCs w:val="32"/>
+              </w:rPr>
+              <w:t>-&gt; &lt;&gt;</w:t>
+            </w:r>
+            <w:r>
+              <w:rPr>
+                <w:rFonts w:ascii="Times New Roman" w:hAnsi="Times New Roman" w:cs="Times New Roman"/>
+                <w:sz w:val="32"/>
+                <w:szCs w:val="32"/>
+                <w:lang w:val="en-US"/>
+              </w:rPr>
+              <w:t>EC</w:t>
+            </w:r>
+          </w:p>
+        </w:tc>
+        <w:tc>
+          <w:tcPr>
+            <w:tcW w:w="1279" w:type="dxa"/>
+          </w:tcPr>
+          <w:p>
+            <w:pPr>
+              <w:rPr>
+                <w:rFonts w:ascii="Times New Roman" w:hAnsi="Times New Roman" w:cs="Times New Roman"/>
+                <w:sz w:val="32"/>
+                <w:szCs w:val="32"/>
+              </w:rPr>
+            </w:pPr>
+            <w:r>
+              <w:rPr>
+                <w:rFonts w:ascii="Times New Roman" w:hAnsi="Times New Roman" w:cs="Times New Roman"/>
+                <w:sz w:val="32"/>
+                <w:szCs w:val="32"/>
+                <w:lang w:val="en-US"/>
+              </w:rPr>
+              <w:t>C</w:t>
+            </w:r>
+            <w:r>
+              <w:rPr>
+                <w:rFonts w:ascii="Times New Roman" w:hAnsi="Times New Roman" w:cs="Times New Roman"/>
+                <w:sz w:val="32"/>
+                <w:szCs w:val="32"/>
+              </w:rPr>
+              <w:t>-&gt;</w:t>
+            </w:r>
+            <w:r>
+              <w:rPr>
+                <w:rFonts w:ascii="Times New Roman" w:hAnsi="Times New Roman" w:cs="Times New Roman"/>
+                <w:sz w:val="32"/>
+                <w:szCs w:val="32"/>
+              </w:rPr>
+              <w:t xml:space="preserve"> ε</w:t>
+            </w:r>
+          </w:p>
+          <w:p>
+            <w:pPr>
+              <w:spacing w:after="0"/>
+              <w:rPr>
+                <w:rFonts w:ascii="Times New Roman" w:hAnsi="Times New Roman"/>
+                <w:sz w:val="28"/>
+                <w:szCs w:val="28"/>
+                <w:lang w:val="en-US"/>
+              </w:rPr>
+            </w:pPr>
+          </w:p>
+        </w:tc>
+      </w:tr>
+    </w:tbl>
+    <w:p>
+      <w:pPr>
+        <w:rPr>
+          <w:lang w:val="en-US" w:eastAsia="ru-RU"/>
+        </w:rPr>
+      </w:pPr>
+    </w:p>
+    <w:p>
+      <w:pPr>
+        <w:rPr>
+          <w:rFonts w:ascii="Times New Roman" w:hAnsi="Times New Roman" w:cs="Times New Roman"/>
+          <w:lang w:val="en-US" w:eastAsia="ru-RU"/>
+        </w:rPr>
+      </w:pPr>
+    </w:p>
+    <w:p>
+      <w:pPr>
+        <w:pStyle w:val="a5"/>
+        <w:numPr>
+          <w:ilvl w:val="0"/>
+          <w:numId w:val="15"/>
+        </w:numPr>
+        <w:spacing w:after="0" w:line="276" w:lineRule="auto"/>
+        <w:rPr>
+          <w:rFonts w:ascii="Times New Roman" w:hAnsi="Times New Roman"/>
+          <w:b/>
+          <w:i/>
+          <w:sz w:val="32"/>
+          <w:szCs w:val="28"/>
+          <w:lang w:val="en-US"/>
+        </w:rPr>
+      </w:pPr>
+      <w:r>
+        <w:rPr>
+          <w:rFonts w:ascii="Times New Roman" w:hAnsi="Times New Roman"/>
+          <w:b/>
+          <w:i/>
+          <w:sz w:val="32"/>
+          <w:szCs w:val="28"/>
+          <w:lang w:val="en-US"/>
+        </w:rPr>
+        <w:t xml:space="preserve">if </w:t>
+      </w:r>
+      <w:proofErr w:type="spellStart"/>
+      <w:proofErr w:type="gramStart"/>
+      <w:r>
+        <w:rPr>
+          <w:rFonts w:ascii="Times New Roman" w:hAnsi="Times New Roman"/>
+          <w:b/>
+          <w:i/>
+          <w:sz w:val="32"/>
+          <w:szCs w:val="28"/>
+          <w:lang w:val="en-US"/>
+        </w:rPr>
+        <w:t>i</w:t>
+      </w:r>
+      <w:proofErr w:type="spellEnd"/>
+      <w:r>
+        <w:rPr>
+          <w:rFonts w:ascii="Times New Roman" w:hAnsi="Times New Roman"/>
+          <w:b/>
+          <w:i/>
+          <w:sz w:val="32"/>
+          <w:szCs w:val="28"/>
+          <w:lang w:val="en-US"/>
+        </w:rPr>
+        <w:t xml:space="preserve"> :</w:t>
+      </w:r>
+      <w:proofErr w:type="gramEnd"/>
+      <w:r>
+        <w:rPr>
+          <w:rFonts w:ascii="Times New Roman" w:hAnsi="Times New Roman"/>
+          <w:b/>
+          <w:i/>
+          <w:sz w:val="32"/>
+          <w:szCs w:val="28"/>
+          <w:lang w:val="en-US"/>
+        </w:rPr>
+        <w:t xml:space="preserve"> then o</w:t>
+      </w:r>
+      <w:r>
+        <w:rPr>
+          <w:rFonts w:ascii="Times New Roman" w:hAnsi="Times New Roman"/>
+          <w:b/>
+          <w:i/>
+          <w:sz w:val="32"/>
+          <w:szCs w:val="28"/>
+          <w:lang w:val="en-US"/>
+        </w:rPr>
+        <w:t>$</w:t>
+      </w:r>
+    </w:p>
+    <w:p>
+      <w:pPr>
+        <w:pStyle w:val="a5"/>
+        <w:spacing w:after="0" w:line="240" w:lineRule="auto"/>
+        <w:ind w:left="1440" w:right="2585"/>
+        <w:rPr>
+          <w:rFonts w:ascii="Times New Roman" w:eastAsia="Times New Roman" w:hAnsi="Times New Roman" w:cs="Times New Roman"/>
+          <w:color w:val="000000"/>
+          <w:sz w:val="24"/>
+          <w:szCs w:val="24"/>
+          <w:lang w:eastAsia="ru-RU"/>
+        </w:rPr>
+      </w:pPr>
+      <w:r>
+        <w:rPr>
+          <w:rFonts w:ascii="&amp;quot" w:eastAsia="Times New Roman" w:hAnsi="&amp;quot" w:cs="Times New Roman"/>
+          <w:color w:val="000000"/>
+          <w:sz w:val="28"/>
+          <w:szCs w:val="28"/>
+          <w:lang w:val="en-US" w:eastAsia="ru-RU"/>
+        </w:rPr>
+        <w:t>S</w:t>
+      </w:r>
+      <w:r>
+        <w:rPr>
+          <w:rFonts w:ascii="&amp;quot" w:eastAsia="Times New Roman" w:hAnsi="&amp;quot" w:cs="Times New Roman"/>
+          <w:color w:val="000000"/>
+          <w:sz w:val="28"/>
+          <w:szCs w:val="28"/>
+          <w:lang w:eastAsia="ru-RU"/>
+        </w:rPr>
+        <w:t>$</w:t>
+      </w:r>
+    </w:p>
+    <w:p>
+      <w:pPr>
+        <w:spacing w:after="0" w:line="240" w:lineRule="auto"/>
+        <w:ind w:left="708" w:right="2585" w:firstLine="708"/>
+        <w:rPr>
+          <w:rFonts w:ascii="Times New Roman" w:eastAsia="Times New Roman" w:hAnsi="Times New Roman" w:cs="Times New Roman"/>
+          <w:color w:val="000000"/>
+          <w:sz w:val="24"/>
+          <w:szCs w:val="24"/>
+          <w:lang w:eastAsia="ru-RU"/>
+        </w:rPr>
+      </w:pPr>
+      <w:proofErr w:type="spellStart"/>
+      <w:r>
+        <w:rPr>
+          <w:rFonts w:ascii="Times New Roman" w:hAnsi="Times New Roman"/>
+          <w:sz w:val="32"/>
+          <w:szCs w:val="32"/>
+        </w:rPr>
+        <w:t>if</w:t>
+      </w:r>
+      <w:proofErr w:type="spellEnd"/>
+      <w:r>
+        <w:rPr>
+          <w:rFonts w:ascii="Times New Roman" w:hAnsi="Times New Roman"/>
+          <w:sz w:val="32"/>
+          <w:szCs w:val="32"/>
+        </w:rPr>
+        <w:t xml:space="preserve"> A B</w:t>
+      </w:r>
+      <w:r>
+        <w:rPr>
+          <w:rFonts w:ascii="&amp;quot" w:eastAsia="Times New Roman" w:hAnsi="&amp;quot" w:cs="Times New Roman"/>
+          <w:color w:val="000000"/>
+          <w:sz w:val="28"/>
+          <w:szCs w:val="28"/>
+          <w:lang w:eastAsia="ru-RU"/>
+        </w:rPr>
+        <w:t xml:space="preserve"> </w:t>
+      </w:r>
+      <w:r>
+        <w:rPr>
+          <w:rFonts w:ascii="&amp;quot" w:eastAsia="Times New Roman" w:hAnsi="&amp;quot" w:cs="Times New Roman"/>
+          <w:color w:val="000000"/>
+          <w:sz w:val="28"/>
+          <w:szCs w:val="28"/>
+          <w:lang w:eastAsia="ru-RU"/>
+        </w:rPr>
+        <w:t>$</w:t>
+      </w:r>
+    </w:p>
+    <w:p>
+      <w:pPr>
+        <w:pStyle w:val="a5"/>
+        <w:spacing w:after="0" w:line="240" w:lineRule="auto"/>
+        <w:ind w:left="1440" w:right="2585"/>
+        <w:rPr>
+          <w:rFonts w:ascii="Times New Roman" w:eastAsia="Times New Roman" w:hAnsi="Times New Roman" w:cs="Times New Roman"/>
+          <w:color w:val="000000"/>
+          <w:sz w:val="24"/>
+          <w:szCs w:val="24"/>
+          <w:lang w:eastAsia="ru-RU"/>
+        </w:rPr>
+      </w:pPr>
+      <w:r>
+        <w:rPr>
+          <w:rFonts w:ascii="&amp;quot" w:eastAsia="Times New Roman" w:hAnsi="&amp;quot" w:cs="Times New Roman"/>
+          <w:color w:val="000000"/>
+          <w:sz w:val="28"/>
+          <w:szCs w:val="28"/>
+          <w:lang w:val="en-US" w:eastAsia="ru-RU"/>
+        </w:rPr>
+        <w:t>AB</w:t>
+      </w:r>
+      <w:r>
+        <w:rPr>
+          <w:rFonts w:ascii="&amp;quot" w:eastAsia="Times New Roman" w:hAnsi="&amp;quot" w:cs="Times New Roman"/>
+          <w:color w:val="000000"/>
+          <w:sz w:val="28"/>
+          <w:szCs w:val="28"/>
+          <w:lang w:eastAsia="ru-RU"/>
+        </w:rPr>
+        <w:t>$</w:t>
+      </w:r>
+    </w:p>
+    <w:p>
+      <w:pPr>
+        <w:spacing w:after="0" w:line="240" w:lineRule="auto"/>
+        <w:ind w:left="708" w:right="2585" w:firstLine="708"/>
+        <w:rPr>
+          <w:rFonts w:ascii="Times New Roman" w:eastAsia="Times New Roman" w:hAnsi="Times New Roman" w:cs="Times New Roman"/>
+          <w:color w:val="000000"/>
+          <w:sz w:val="24"/>
+          <w:szCs w:val="24"/>
+          <w:lang w:eastAsia="ru-RU"/>
+        </w:rPr>
+      </w:pPr>
+      <w:r>
+        <w:rPr>
+          <w:rFonts w:ascii="&amp;quot" w:eastAsia="Times New Roman" w:hAnsi="&amp;quot" w:cs="Times New Roman"/>
+          <w:color w:val="000000"/>
+          <w:sz w:val="28"/>
+          <w:szCs w:val="28"/>
+          <w:lang w:val="en-US" w:eastAsia="ru-RU"/>
+        </w:rPr>
+        <w:t>B</w:t>
+      </w:r>
+      <w:r>
+        <w:rPr>
+          <w:rFonts w:ascii="&amp;quot" w:eastAsia="Times New Roman" w:hAnsi="&amp;quot" w:cs="Times New Roman"/>
+          <w:color w:val="000000"/>
+          <w:sz w:val="28"/>
+          <w:szCs w:val="28"/>
+          <w:lang w:eastAsia="ru-RU"/>
+        </w:rPr>
+        <w:t>$</w:t>
+      </w:r>
+    </w:p>
+    <w:p>
+      <w:pPr>
+        <w:pStyle w:val="a5"/>
+        <w:spacing w:after="0" w:line="240" w:lineRule="auto"/>
+        <w:ind w:left="1440" w:right="2585"/>
+        <w:rPr>
+          <w:rFonts w:ascii="Times New Roman" w:eastAsia="Times New Roman" w:hAnsi="Times New Roman" w:cs="Times New Roman"/>
+          <w:color w:val="000000"/>
+          <w:sz w:val="24"/>
+          <w:szCs w:val="24"/>
+          <w:lang w:eastAsia="ru-RU"/>
+        </w:rPr>
+      </w:pPr>
+      <w:r>
+        <w:rPr>
+          <w:rFonts w:ascii="Times New Roman" w:hAnsi="Times New Roman"/>
+          <w:sz w:val="32"/>
+          <w:szCs w:val="32"/>
+        </w:rPr>
+        <w:t xml:space="preserve">i: </w:t>
+      </w:r>
+      <w:proofErr w:type="spellStart"/>
+      <w:r>
+        <w:rPr>
+          <w:rFonts w:ascii="Times New Roman" w:hAnsi="Times New Roman"/>
+          <w:sz w:val="32"/>
+          <w:szCs w:val="32"/>
+        </w:rPr>
+        <w:t>then</w:t>
+      </w:r>
+      <w:proofErr w:type="spellEnd"/>
+      <w:r>
+        <w:rPr>
+          <w:rFonts w:ascii="Times New Roman" w:hAnsi="Times New Roman"/>
+          <w:sz w:val="32"/>
+          <w:szCs w:val="32"/>
+        </w:rPr>
+        <w:t xml:space="preserve"> O B</w:t>
+      </w:r>
+      <w:r>
+        <w:rPr>
+          <w:rFonts w:ascii="&amp;quot" w:eastAsia="Times New Roman" w:hAnsi="&amp;quot" w:cs="Times New Roman"/>
+          <w:color w:val="000000"/>
+          <w:sz w:val="28"/>
+          <w:szCs w:val="28"/>
+          <w:lang w:eastAsia="ru-RU"/>
+        </w:rPr>
+        <w:t xml:space="preserve"> </w:t>
+      </w:r>
+      <w:r>
+        <w:rPr>
+          <w:rFonts w:ascii="&amp;quot" w:eastAsia="Times New Roman" w:hAnsi="&amp;quot" w:cs="Times New Roman"/>
+          <w:color w:val="000000"/>
+          <w:sz w:val="28"/>
+          <w:szCs w:val="28"/>
+          <w:lang w:eastAsia="ru-RU"/>
+        </w:rPr>
+        <w:t>$</w:t>
+      </w:r>
+    </w:p>
+    <w:p>
+      <w:pPr>
+        <w:pStyle w:val="a5"/>
+        <w:spacing w:after="0" w:line="240" w:lineRule="auto"/>
+        <w:ind w:left="1440" w:right="2585"/>
+        <w:rPr>
+          <w:rFonts w:ascii="Times New Roman" w:eastAsia="Times New Roman" w:hAnsi="Times New Roman" w:cs="Times New Roman"/>
+          <w:color w:val="000000"/>
+          <w:sz w:val="24"/>
+          <w:szCs w:val="24"/>
+          <w:lang w:eastAsia="ru-RU"/>
+        </w:rPr>
+      </w:pPr>
+      <w:r>
+        <w:rPr>
+          <w:rFonts w:ascii="&amp;quot" w:eastAsia="Times New Roman" w:hAnsi="&amp;quot" w:cs="Times New Roman"/>
+          <w:color w:val="000000"/>
+          <w:sz w:val="28"/>
+          <w:szCs w:val="28"/>
+          <w:lang w:val="en-US" w:eastAsia="ru-RU"/>
+        </w:rPr>
+        <w:t>OB</w:t>
+      </w:r>
+      <w:r>
+        <w:rPr>
+          <w:rFonts w:ascii="&amp;quot" w:eastAsia="Times New Roman" w:hAnsi="&amp;quot" w:cs="Times New Roman"/>
+          <w:color w:val="000000"/>
+          <w:sz w:val="28"/>
+          <w:szCs w:val="28"/>
+          <w:lang w:eastAsia="ru-RU"/>
+        </w:rPr>
+        <w:t>$</w:t>
+      </w:r>
+    </w:p>
+    <w:p>
+      <w:pPr>
+        <w:pStyle w:val="a5"/>
+        <w:spacing w:after="0" w:line="240" w:lineRule="auto"/>
+        <w:ind w:left="1440" w:right="2585"/>
+        <w:rPr>
+          <w:rFonts w:ascii="Times New Roman" w:eastAsia="Times New Roman" w:hAnsi="Times New Roman" w:cs="Times New Roman"/>
+          <w:color w:val="000000"/>
+          <w:sz w:val="24"/>
+          <w:szCs w:val="24"/>
+          <w:lang w:eastAsia="ru-RU"/>
+        </w:rPr>
+      </w:pPr>
+      <w:proofErr w:type="spellStart"/>
+      <w:r>
+        <w:rPr>
+          <w:rFonts w:ascii="&amp;quot" w:eastAsia="Times New Roman" w:hAnsi="&amp;quot" w:cs="Times New Roman"/>
+          <w:color w:val="000000"/>
+          <w:sz w:val="28"/>
+          <w:szCs w:val="28"/>
+          <w:lang w:val="en-US" w:eastAsia="ru-RU"/>
+        </w:rPr>
+        <w:t>oB</w:t>
+      </w:r>
+      <w:proofErr w:type="spellEnd"/>
+      <w:r>
+        <w:rPr>
+          <w:rFonts w:ascii="&amp;quot" w:eastAsia="Times New Roman" w:hAnsi="&amp;quot" w:cs="Times New Roman"/>
+          <w:color w:val="000000"/>
+          <w:sz w:val="28"/>
+          <w:szCs w:val="28"/>
+          <w:lang w:eastAsia="ru-RU"/>
+        </w:rPr>
+        <w:t>$</w:t>
+      </w:r>
+    </w:p>
+    <w:p>
+      <w:pPr>
+        <w:pStyle w:val="a5"/>
+        <w:spacing w:after="0" w:line="240" w:lineRule="auto"/>
+        <w:ind w:left="1440" w:right="2585"/>
+        <w:rPr>
+          <w:rFonts w:ascii="Times New Roman" w:eastAsia="Times New Roman" w:hAnsi="Times New Roman" w:cs="Times New Roman"/>
+          <w:color w:val="000000"/>
+          <w:sz w:val="24"/>
+          <w:szCs w:val="24"/>
+          <w:lang w:eastAsia="ru-RU"/>
+        </w:rPr>
+      </w:pPr>
+      <w:r>
+        <w:rPr>
+          <w:rFonts w:ascii="&amp;quot" w:eastAsia="Times New Roman" w:hAnsi="&amp;quot" w:cs="Times New Roman"/>
+          <w:color w:val="000000"/>
+          <w:sz w:val="28"/>
+          <w:szCs w:val="28"/>
+          <w:lang w:eastAsia="ru-RU"/>
+        </w:rPr>
+        <w:t>B$</w:t>
+      </w:r>
+    </w:p>
+    <w:p>
+      <w:pPr>
+        <w:pStyle w:val="a5"/>
+        <w:spacing w:after="0" w:line="240" w:lineRule="auto"/>
+        <w:ind w:left="1440" w:right="2585"/>
+        <w:rPr>
+          <w:rFonts w:ascii="Times New Roman" w:eastAsia="Times New Roman" w:hAnsi="Times New Roman" w:cs="Times New Roman"/>
+          <w:color w:val="000000"/>
+          <w:sz w:val="24"/>
+          <w:szCs w:val="24"/>
+          <w:lang w:eastAsia="ru-RU"/>
+        </w:rPr>
+      </w:pPr>
+      <w:r>
+        <w:rPr>
+          <w:rFonts w:ascii="&amp;quot" w:eastAsia="Times New Roman" w:hAnsi="&amp;quot" w:cs="Times New Roman"/>
+          <w:color w:val="000000"/>
+          <w:sz w:val="28"/>
+          <w:szCs w:val="28"/>
+          <w:lang w:eastAsia="ru-RU"/>
+        </w:rPr>
+        <w:t>$</w:t>
       </w:r>
     </w:p>
     <w:sectPr>
@@ -2481,6 +5830,95 @@
     </w:lvl>
   </w:abstractNum>
   <w:abstractNum w:abstractNumId="3" w15:restartNumberingAfterBreak="0">
+    <w:nsid w:val="38D16758"/>
+    <w:multiLevelType w:val="hybridMultilevel"/>
+    <w:tmpl w:val="A51EF5F6"/>
+    <w:lvl w:ilvl="0" w:tplc="191A3D08">
+      <w:start w:val="2"/>
+      <w:numFmt w:val="decimal"/>
+      <w:lvlText w:val="%1."/>
+      <w:lvlJc w:val="left"/>
+      <w:pPr>
+        <w:ind w:left="1440" w:hanging="360"/>
+      </w:pPr>
+      <w:rPr>
+        <w:rFonts w:hint="default"/>
+      </w:rPr>
+    </w:lvl>
+    <w:lvl w:ilvl="1" w:tplc="04190019" w:tentative="1">
+      <w:start w:val="1"/>
+      <w:numFmt w:val="lowerLetter"/>
+      <w:lvlText w:val="%2."/>
+      <w:lvlJc w:val="left"/>
+      <w:pPr>
+        <w:ind w:left="2160" w:hanging="360"/>
+      </w:pPr>
+    </w:lvl>
+    <w:lvl w:ilvl="2" w:tplc="0419001B" w:tentative="1">
+      <w:start w:val="1"/>
+      <w:numFmt w:val="lowerRoman"/>
+      <w:lvlText w:val="%3."/>
+      <w:lvlJc w:val="right"/>
+      <w:pPr>
+        <w:ind w:left="2880" w:hanging="180"/>
+      </w:pPr>
+    </w:lvl>
+    <w:lvl w:ilvl="3" w:tplc="0419000F" w:tentative="1">
+      <w:start w:val="1"/>
+      <w:numFmt w:val="decimal"/>
+      <w:lvlText w:val="%4."/>
+      <w:lvlJc w:val="left"/>
+      <w:pPr>
+        <w:ind w:left="3600" w:hanging="360"/>
+      </w:pPr>
+    </w:lvl>
+    <w:lvl w:ilvl="4" w:tplc="04190019" w:tentative="1">
+      <w:start w:val="1"/>
+      <w:numFmt w:val="lowerLetter"/>
+      <w:lvlText w:val="%5."/>
+      <w:lvlJc w:val="left"/>
+      <w:pPr>
+        <w:ind w:left="4320" w:hanging="360"/>
+      </w:pPr>
+    </w:lvl>
+    <w:lvl w:ilvl="5" w:tplc="0419001B" w:tentative="1">
+      <w:start w:val="1"/>
+      <w:numFmt w:val="lowerRoman"/>
+      <w:lvlText w:val="%6."/>
+      <w:lvlJc w:val="right"/>
+      <w:pPr>
+        <w:ind w:left="5040" w:hanging="180"/>
+      </w:pPr>
+    </w:lvl>
+    <w:lvl w:ilvl="6" w:tplc="0419000F" w:tentative="1">
+      <w:start w:val="1"/>
+      <w:numFmt w:val="decimal"/>
+      <w:lvlText w:val="%7."/>
+      <w:lvlJc w:val="left"/>
+      <w:pPr>
+        <w:ind w:left="5760" w:hanging="360"/>
+      </w:pPr>
+    </w:lvl>
+    <w:lvl w:ilvl="7" w:tplc="04190019" w:tentative="1">
+      <w:start w:val="1"/>
+      <w:numFmt w:val="lowerLetter"/>
+      <w:lvlText w:val="%8."/>
+      <w:lvlJc w:val="left"/>
+      <w:pPr>
+        <w:ind w:left="6480" w:hanging="360"/>
+      </w:pPr>
+    </w:lvl>
+    <w:lvl w:ilvl="8" w:tplc="0419001B" w:tentative="1">
+      <w:start w:val="1"/>
+      <w:numFmt w:val="lowerRoman"/>
+      <w:lvlText w:val="%9."/>
+      <w:lvlJc w:val="right"/>
+      <w:pPr>
+        <w:ind w:left="7200" w:hanging="180"/>
+      </w:pPr>
+    </w:lvl>
+  </w:abstractNum>
+  <w:abstractNum w:abstractNumId="4" w15:restartNumberingAfterBreak="0">
     <w:nsid w:val="3FFC695C"/>
     <w:multiLevelType w:val="hybridMultilevel"/>
     <w:tmpl w:val="994C67E2"/>
@@ -2571,7 +6009,7 @@
       </w:pPr>
     </w:lvl>
   </w:abstractNum>
-  <w:abstractNum w:abstractNumId="4" w15:restartNumberingAfterBreak="0">
+  <w:abstractNum w:abstractNumId="5" w15:restartNumberingAfterBreak="0">
     <w:nsid w:val="40792A38"/>
     <w:multiLevelType w:val="hybridMultilevel"/>
     <w:tmpl w:val="3940DB82"/>
@@ -2660,7 +6098,7 @@
       </w:pPr>
     </w:lvl>
   </w:abstractNum>
-  <w:abstractNum w:abstractNumId="5" w15:restartNumberingAfterBreak="0">
+  <w:abstractNum w:abstractNumId="6" w15:restartNumberingAfterBreak="0">
     <w:nsid w:val="543F3E07"/>
     <w:multiLevelType w:val="hybridMultilevel"/>
     <w:tmpl w:val="F33AAEDC"/>
@@ -2749,7 +6187,7 @@
       </w:pPr>
     </w:lvl>
   </w:abstractNum>
-  <w:abstractNum w:abstractNumId="6" w15:restartNumberingAfterBreak="0">
+  <w:abstractNum w:abstractNumId="7" w15:restartNumberingAfterBreak="0">
     <w:nsid w:val="551C6351"/>
     <w:multiLevelType w:val="hybridMultilevel"/>
     <w:tmpl w:val="A51EF5F6"/>
@@ -2838,7 +6276,7 @@
       </w:pPr>
     </w:lvl>
   </w:abstractNum>
-  <w:abstractNum w:abstractNumId="7" w15:restartNumberingAfterBreak="0">
+  <w:abstractNum w:abstractNumId="8" w15:restartNumberingAfterBreak="0">
     <w:nsid w:val="5A471BAF"/>
     <w:multiLevelType w:val="hybridMultilevel"/>
     <w:tmpl w:val="192AE280"/>
@@ -2927,7 +6365,7 @@
       </w:pPr>
     </w:lvl>
   </w:abstractNum>
-  <w:abstractNum w:abstractNumId="8" w15:restartNumberingAfterBreak="0">
+  <w:abstractNum w:abstractNumId="9" w15:restartNumberingAfterBreak="0">
     <w:nsid w:val="5B005630"/>
     <w:multiLevelType w:val="hybridMultilevel"/>
     <w:tmpl w:val="6E44A64E"/>
@@ -3018,7 +6456,7 @@
       </w:pPr>
     </w:lvl>
   </w:abstractNum>
-  <w:abstractNum w:abstractNumId="9" w15:restartNumberingAfterBreak="0">
+  <w:abstractNum w:abstractNumId="10" w15:restartNumberingAfterBreak="0">
     <w:nsid w:val="67782DB1"/>
     <w:multiLevelType w:val="hybridMultilevel"/>
     <w:tmpl w:val="5A2E2D3C"/>
@@ -3109,7 +6547,7 @@
       </w:pPr>
     </w:lvl>
   </w:abstractNum>
-  <w:abstractNum w:abstractNumId="10" w15:restartNumberingAfterBreak="0">
+  <w:abstractNum w:abstractNumId="11" w15:restartNumberingAfterBreak="0">
     <w:nsid w:val="683F1436"/>
     <w:multiLevelType w:val="hybridMultilevel"/>
     <w:tmpl w:val="BF547310"/>
@@ -3200,7 +6638,7 @@
       </w:pPr>
     </w:lvl>
   </w:abstractNum>
-  <w:abstractNum w:abstractNumId="11" w15:restartNumberingAfterBreak="0">
+  <w:abstractNum w:abstractNumId="12" w15:restartNumberingAfterBreak="0">
     <w:nsid w:val="6A545736"/>
     <w:multiLevelType w:val="hybridMultilevel"/>
     <w:tmpl w:val="24AC36E4"/>
@@ -3317,7 +6755,7 @@
       </w:pPr>
     </w:lvl>
   </w:abstractNum>
-  <w:abstractNum w:abstractNumId="12" w15:restartNumberingAfterBreak="0">
+  <w:abstractNum w:abstractNumId="13" w15:restartNumberingAfterBreak="0">
     <w:nsid w:val="6CF65F7E"/>
     <w:multiLevelType w:val="hybridMultilevel"/>
     <w:tmpl w:val="192AE280"/>
@@ -3406,7 +6844,7 @@
       </w:pPr>
     </w:lvl>
   </w:abstractNum>
-  <w:abstractNum w:abstractNumId="13" w15:restartNumberingAfterBreak="0">
+  <w:abstractNum w:abstractNumId="14" w15:restartNumberingAfterBreak="0">
     <w:nsid w:val="7F320675"/>
     <w:multiLevelType w:val="hybridMultilevel"/>
     <w:tmpl w:val="192AE280"/>
@@ -3499,43 +6937,46 @@
     <w:abstractNumId w:val="0"/>
   </w:num>
   <w:num w:numId="2">
-    <w:abstractNumId w:val="3"/>
+    <w:abstractNumId w:val="4"/>
   </w:num>
   <w:num w:numId="3">
-    <w:abstractNumId w:val="5"/>
+    <w:abstractNumId w:val="6"/>
   </w:num>
   <w:num w:numId="4">
-    <w:abstractNumId w:val="11"/>
+    <w:abstractNumId w:val="12"/>
   </w:num>
   <w:num w:numId="5">
-    <w:abstractNumId w:val="10"/>
+    <w:abstractNumId w:val="11"/>
   </w:num>
   <w:num w:numId="6">
     <w:abstractNumId w:val="1"/>
   </w:num>
   <w:num w:numId="7">
-    <w:abstractNumId w:val="7"/>
+    <w:abstractNumId w:val="8"/>
   </w:num>
   <w:num w:numId="8">
-    <w:abstractNumId w:val="12"/>
+    <w:abstractNumId w:val="13"/>
   </w:num>
   <w:num w:numId="9">
-    <w:abstractNumId w:val="13"/>
+    <w:abstractNumId w:val="14"/>
   </w:num>
   <w:num w:numId="10">
     <w:abstractNumId w:val="2"/>
   </w:num>
   <w:num w:numId="11">
+    <w:abstractNumId w:val="10"/>
+  </w:num>
+  <w:num w:numId="12">
     <w:abstractNumId w:val="9"/>
   </w:num>
-  <w:num w:numId="12">
-    <w:abstractNumId w:val="8"/>
-  </w:num>
   <w:num w:numId="13">
-    <w:abstractNumId w:val="4"/>
+    <w:abstractNumId w:val="5"/>
   </w:num>
   <w:num w:numId="14">
-    <w:abstractNumId w:val="6"/>
+    <w:abstractNumId w:val="7"/>
+  </w:num>
+  <w:num w:numId="15">
+    <w:abstractNumId w:val="3"/>
   </w:num>
 </w:numbering>
 </file>
@@ -3712,7 +7153,7 @@
     <w:lsdException w:name="Table Web 2" w:semiHidden="1" w:unhideWhenUsed="1"/>
     <w:lsdException w:name="Table Web 3" w:semiHidden="1" w:unhideWhenUsed="1"/>
     <w:lsdException w:name="Balloon Text" w:semiHidden="1" w:unhideWhenUsed="1"/>
-    <w:lsdException w:name="Table Grid" w:semiHidden="1" w:uiPriority="59" w:unhideWhenUsed="1"/>
+    <w:lsdException w:name="Table Grid" w:uiPriority="59"/>
     <w:lsdException w:name="Table Theme" w:semiHidden="1" w:unhideWhenUsed="1"/>
     <w:lsdException w:name="Placeholder Text" w:semiHidden="1"/>
     <w:lsdException w:name="No Spacing" w:uiPriority="1" w:qFormat="1"/>
@@ -3938,7 +7379,7 @@
   <w:style w:type="paragraph" w:default="1" w:styleId="a">
     <w:name w:val="Normal"/>
     <w:qFormat/>
-    <w:rsid w:val="00345957"/>
+    <w:rsid w:val="00265987"/>
     <w:pPr>
       <w:spacing w:after="160" w:line="259" w:lineRule="auto"/>
     </w:pPr>

</xml_diff>